<commit_message>
#46 - libcore: feature function calls broken
</commit_message>
<xml_diff>
--- a/doc/refcards/libcore-ref.docx
+++ b/doc/refcards/libcore-ref.docx
@@ -66,7 +66,7 @@
           <w:tab w:val="left" w:pos="4110" w:leader="none"/>
         </w:tabs>
         <w:suppressAutoHyphens w:val="true"/>
-        <w:overflowPunct w:val="false"/>
+        <w:overflowPunct w:val="true"/>
         <w:bidi w:val="0"/>
         <w:spacing w:before="0" w:after="0"/>
         <w:ind w:hanging="0" w:start="0" w:end="0"/>
@@ -102,21 +102,7 @@
           <w:u w:val="none"/>
           <w:shd w:fill="333333" w:val="clear"/>
         </w:rPr>
-        <w:t>libc</w:t>
-      </w:r>
-      <w:r>
-        <w:rPr>
-          <w:rFonts w:ascii="Georgia" w:hAnsi="Georgia"/>
-          <w:b w:val="false"/>
-          <w:bCs/>
-          <w:i w:val="false"/>
-          <w:iCs w:val="false"/>
-          <w:sz w:val="32"/>
-          <w:szCs w:val="32"/>
-          <w:u w:val="none"/>
-          <w:shd w:fill="333333" w:val="clear"/>
-        </w:rPr>
-        <w:t>ore</w:t>
+        <w:t>libcore</w:t>
       </w:r>
       <w:r>
         <w:rPr>
@@ -6502,12 +6488,24 @@
           <w:rFonts w:ascii="Andale Mono" w:hAnsi="Andale Mono"/>
           <w:b w:val="false"/>
           <w:bCs w:val="false"/>
-          <w:i w:val="false"/>
-          <w:iCs w:val="false"/>
-          <w:sz w:val="16"/>
-          <w:szCs w:val="16"/>
-        </w:rPr>
-        <w:t xml:space="preserve">type </w:t>
+          <w:i/>
+          <w:iCs/>
+          <w:sz w:val="16"/>
+          <w:szCs w:val="16"/>
+        </w:rPr>
+        <w:t>type</w:t>
+      </w:r>
+      <w:r>
+        <w:rPr>
+          <w:rFonts w:ascii="Andale Mono" w:hAnsi="Andale Mono"/>
+          <w:b w:val="false"/>
+          <w:bCs w:val="false"/>
+          <w:i w:val="false"/>
+          <w:iCs w:val="false"/>
+          <w:sz w:val="16"/>
+          <w:szCs w:val="16"/>
+        </w:rPr>
+        <w:t xml:space="preserve"> </w:t>
       </w:r>
       <w:r>
         <w:rPr>
@@ -6598,8 +6596,8 @@
       <w:r>
         <w:rPr>
           <w:rFonts w:ascii="Andale Mono" w:hAnsi="Andale Mono"/>
-          <w:i w:val="false"/>
-          <w:iCs w:val="false"/>
+          <w:i/>
+          <w:iCs/>
           <w:sz w:val="16"/>
           <w:szCs w:val="16"/>
         </w:rPr>
@@ -10887,7 +10885,7 @@
           <w:tab w:val="left" w:pos="4110" w:leader="none"/>
         </w:tabs>
         <w:suppressAutoHyphens w:val="true"/>
-        <w:overflowPunct w:val="false"/>
+        <w:overflowPunct w:val="true"/>
         <w:bidi w:val="0"/>
         <w:spacing w:before="0" w:after="0"/>
         <w:ind w:hanging="0" w:start="0" w:end="0"/>
@@ -16434,21 +16432,7 @@
           <w:u w:val="none"/>
           <w:shd w:fill="333333" w:val="clear"/>
         </w:rPr>
-        <w:t>lib</w:t>
-      </w:r>
-      <w:r>
-        <w:rPr>
-          <w:rFonts w:ascii="Georgia" w:hAnsi="Georgia"/>
-          <w:b/>
-          <w:bCs/>
-          <w:i/>
-          <w:iCs/>
-          <w:sz w:val="24"/>
-          <w:szCs w:val="24"/>
-          <w:u w:val="none"/>
-          <w:shd w:fill="333333" w:val="clear"/>
-        </w:rPr>
-        <w:t>core</w:t>
+        <w:t>libcore</w:t>
       </w:r>
       <w:r>
         <w:rPr>
@@ -20631,7 +20615,7 @@
     <w:pPr>
       <w:widowControl/>
       <w:suppressAutoHyphens w:val="true"/>
-      <w:overflowPunct w:val="false"/>
+      <w:overflowPunct w:val="true"/>
       <w:bidi w:val="0"/>
       <w:spacing w:before="0" w:after="0"/>
       <w:jc w:val="start"/>

</xml_diff>

<commit_message>
#49: usec process time interface
</commit_message>
<xml_diff>
--- a/doc/refcards/libcore-ref.docx
+++ b/doc/refcards/libcore-ref.docx
@@ -66,7 +66,7 @@
           <w:tab w:val="left" w:pos="4110" w:leader="none"/>
         </w:tabs>
         <w:suppressAutoHyphens w:val="true"/>
-        <w:overflowPunct w:val="true"/>
+        <w:overflowPunct w:val="false"/>
         <w:bidi w:val="0"/>
         <w:spacing w:before="0" w:after="0"/>
         <w:ind w:hanging="0" w:start="0" w:end="0"/>
@@ -281,7 +281,19 @@
           <w:sz w:val="16"/>
           <w:szCs w:val="16"/>
         </w:rPr>
-        <w:t>0.0.39</w:t>
+        <w:t>0.0.</w:t>
+      </w:r>
+      <w:r>
+        <w:rPr>
+          <w:rFonts w:ascii="Georgia" w:hAnsi="Georgia"/>
+          <w:b/>
+          <w:bCs/>
+          <w:i/>
+          <w:iCs/>
+          <w:sz w:val="16"/>
+          <w:szCs w:val="16"/>
+        </w:rPr>
+        <w:t>40</w:t>
       </w:r>
     </w:p>
     <w:p>
@@ -6416,15 +6428,36 @@
       <w:pPr>
         <w:pStyle w:val="Normal"/>
         <w:rPr>
-          <w:sz w:val="18"/>
-          <w:szCs w:val="18"/>
-        </w:rPr>
-      </w:pPr>
-      <w:r>
-        <w:rPr>
-          <w:sz w:val="18"/>
-          <w:szCs w:val="18"/>
-        </w:rPr>
+          <w:rFonts w:ascii="Georgia" w:hAnsi="Georgia"/>
+          <w:b/>
+          <w:bCs/>
+          <w:sz w:val="18"/>
+          <w:szCs w:val="18"/>
+        </w:rPr>
+      </w:pPr>
+      <w:r>
+        <w:rPr>
+          <w:rFonts w:ascii="Georgia" w:hAnsi="Georgia"/>
+          <w:b/>
+          <w:bCs/>
+          <w:sz w:val="18"/>
+          <w:szCs w:val="18"/>
+        </w:rPr>
+        <w:t>utime</w:t>
+        <w:tab/>
+        <w:tab/>
+      </w:r>
+      <w:r>
+        <w:rPr>
+          <w:rFonts w:ascii="Georgia" w:hAnsi="Georgia"/>
+          <w:b w:val="false"/>
+          <w:bCs w:val="false"/>
+          <w:sz w:val="18"/>
+          <w:szCs w:val="18"/>
+        </w:rPr>
+        <w:t>fixnum</w:t>
+        <w:tab/>
+        <w:t>elapsed time usec</w:t>
       </w:r>
     </w:p>
     <w:p>
@@ -10885,7 +10918,7 @@
           <w:tab w:val="left" w:pos="4110" w:leader="none"/>
         </w:tabs>
         <w:suppressAutoHyphens w:val="true"/>
-        <w:overflowPunct w:val="true"/>
+        <w:overflowPunct w:val="false"/>
         <w:bidi w:val="0"/>
         <w:spacing w:before="0" w:after="0"/>
         <w:ind w:hanging="0" w:start="0" w:end="0"/>
@@ -20615,7 +20648,7 @@
     <w:pPr>
       <w:widowControl/>
       <w:suppressAutoHyphens w:val="true"/>
-      <w:overflowPunct w:val="true"/>
+      <w:overflowPunct w:val="false"/>
       <w:bidi w:val="0"/>
       <w:spacing w:before="0" w:after="0"/>
       <w:jc w:val="start"/>

</xml_diff>

<commit_message>
#48 - libcore: eliminate system
</commit_message>
<xml_diff>
--- a/doc/refcards/libcore-ref.docx
+++ b/doc/refcards/libcore-ref.docx
@@ -66,7 +66,7 @@
           <w:tab w:val="left" w:pos="4110" w:leader="none"/>
         </w:tabs>
         <w:suppressAutoHyphens w:val="true"/>
-        <w:overflowPunct w:val="false"/>
+        <w:overflowPunct w:val="true"/>
         <w:bidi w:val="0"/>
         <w:spacing w:before="0" w:after="0"/>
         <w:ind w:hanging="0" w:start="0" w:end="0"/>
@@ -94,9 +94,9 @@
         <w:rPr>
           <w:rFonts w:ascii="Georgia" w:hAnsi="Georgia"/>
           <w:b w:val="false"/>
-          <w:bCs/>
-          <w:i w:val="false"/>
-          <w:iCs w:val="false"/>
+          <w:bCs w:val="false"/>
+          <w:i/>
+          <w:iCs/>
           <w:sz w:val="32"/>
           <w:szCs w:val="32"/>
           <w:u w:val="none"/>
@@ -123,66 +123,80 @@
           <w:rFonts w:ascii="Georgia" w:hAnsi="Georgia"/>
           <w:b w:val="false"/>
           <w:bCs/>
-          <w:i/>
-          <w:iCs/>
+          <w:i w:val="false"/>
+          <w:iCs w:val="false"/>
           <w:sz w:val="32"/>
           <w:szCs w:val="32"/>
           <w:u w:val="none"/>
           <w:shd w:fill="333333" w:val="clear"/>
         </w:rPr>
-        <w:t xml:space="preserve">Reference        </w:t>
-      </w:r>
-      <w:r>
-        <w:rPr>
-          <w:rFonts w:ascii="Georgia" w:hAnsi="Georgia"/>
-          <w:b w:val="false"/>
-          <w:bCs/>
-          <w:i w:val="false"/>
+        <w:t>Reference</w:t>
+      </w:r>
+      <w:r>
+        <w:rPr>
+          <w:rFonts w:ascii="Georgia" w:hAnsi="Georgia"/>
+          <w:b w:val="false"/>
+          <w:bCs/>
+          <w:i/>
           <w:iCs/>
           <w:sz w:val="32"/>
           <w:szCs w:val="32"/>
           <w:u w:val="none"/>
           <w:shd w:fill="333333" w:val="clear"/>
         </w:rPr>
-        <w:t xml:space="preserve">   </w:t>
-      </w:r>
-      <w:r>
-        <w:rPr>
-          <w:rFonts w:ascii="Georgia" w:hAnsi="Georgia"/>
-          <w:b/>
-          <w:bCs/>
-          <w:i/>
+        <w:t xml:space="preserve">        </w:t>
+      </w:r>
+      <w:r>
+        <w:rPr>
+          <w:rFonts w:ascii="Georgia" w:hAnsi="Georgia"/>
+          <w:b w:val="false"/>
+          <w:bCs/>
+          <w:i w:val="false"/>
           <w:iCs/>
           <w:sz w:val="32"/>
           <w:szCs w:val="32"/>
           <w:u w:val="none"/>
           <w:shd w:fill="333333" w:val="clear"/>
         </w:rPr>
-        <w:t>            </w:t>
-      </w:r>
-      <w:r>
-        <w:rPr>
-          <w:rFonts w:ascii="Georgia" w:hAnsi="Georgia"/>
-          <w:b w:val="false"/>
-          <w:bCs/>
-          <w:i w:val="false"/>
+        <w:t xml:space="preserve">   </w:t>
+      </w:r>
+      <w:r>
+        <w:rPr>
+          <w:rFonts w:ascii="Georgia" w:hAnsi="Georgia"/>
+          <w:b/>
+          <w:bCs/>
+          <w:i/>
           <w:iCs/>
           <w:sz w:val="32"/>
           <w:szCs w:val="32"/>
           <w:u w:val="none"/>
           <w:shd w:fill="333333" w:val="clear"/>
         </w:rPr>
-        <w:t xml:space="preserve">  </w:t>
-      </w:r>
-      <w:r>
-        <w:rPr>
-          <w:rFonts w:ascii="Georgia" w:hAnsi="Georgia"/>
-          <w:b/>
-          <w:bCs/>
-          <w:i/>
+        <w:t>            </w:t>
+      </w:r>
+      <w:r>
+        <w:rPr>
+          <w:rFonts w:ascii="Georgia" w:hAnsi="Georgia"/>
+          <w:b w:val="false"/>
+          <w:bCs/>
+          <w:i w:val="false"/>
           <w:iCs/>
           <w:sz w:val="32"/>
           <w:szCs w:val="32"/>
+          <w:u w:val="none"/>
+          <w:shd w:fill="333333" w:val="clear"/>
+        </w:rPr>
+        <w:t xml:space="preserve">  </w:t>
+      </w:r>
+      <w:r>
+        <w:rPr>
+          <w:rFonts w:ascii="Georgia" w:hAnsi="Georgia"/>
+          <w:b/>
+          <w:bCs/>
+          <w:i/>
+          <w:iCs/>
+          <w:sz w:val="32"/>
+          <w:szCs w:val="32"/>
         </w:rPr>
         <w:t xml:space="preserve">  </w:t>
       </w:r>
@@ -281,19 +295,7 @@
           <w:sz w:val="16"/>
           <w:szCs w:val="16"/>
         </w:rPr>
-        <w:t>0.0.</w:t>
-      </w:r>
-      <w:r>
-        <w:rPr>
-          <w:rFonts w:ascii="Georgia" w:hAnsi="Georgia"/>
-          <w:b/>
-          <w:bCs/>
-          <w:i/>
-          <w:iCs/>
-          <w:sz w:val="16"/>
-          <w:szCs w:val="16"/>
-        </w:rPr>
-        <w:t>40</w:t>
+        <w:t>0.0.40</w:t>
       </w:r>
     </w:p>
     <w:p>
@@ -6443,6 +6445,16 @@
           <w:sz w:val="18"/>
           <w:szCs w:val="18"/>
         </w:rPr>
+        <w:t xml:space="preserve"> </w:t>
+      </w:r>
+      <w:r>
+        <w:rPr>
+          <w:rFonts w:ascii="Georgia" w:hAnsi="Georgia"/>
+          <w:b/>
+          <w:bCs/>
+          <w:sz w:val="18"/>
+          <w:szCs w:val="18"/>
+        </w:rPr>
         <w:t>utime</w:t>
         <w:tab/>
         <w:tab/>
@@ -10880,32 +10892,6 @@
           <w:szCs w:val="18"/>
         </w:rPr>
         <w:t>vector</w:t>
-      </w:r>
-    </w:p>
-    <w:p>
-      <w:pPr>
-        <w:pStyle w:val="Normal"/>
-        <w:rPr>
-          <w:rFonts w:ascii="Georgia" w:hAnsi="Georgia"/>
-          <w:b w:val="false"/>
-          <w:bCs w:val="false"/>
-          <w:i w:val="false"/>
-          <w:i w:val="false"/>
-          <w:iCs w:val="false"/>
-          <w:sz w:val="16"/>
-          <w:szCs w:val="16"/>
-        </w:rPr>
-      </w:pPr>
-      <w:r>
-        <w:rPr>
-          <w:rFonts w:ascii="Georgia" w:hAnsi="Georgia"/>
-          <w:b w:val="false"/>
-          <w:bCs w:val="false"/>
-          <w:i w:val="false"/>
-          <w:iCs w:val="false"/>
-          <w:sz w:val="16"/>
-          <w:szCs w:val="16"/>
-        </w:rPr>
       </w:r>
     </w:p>
     <w:p>
@@ -10918,7 +10904,7 @@
           <w:tab w:val="left" w:pos="4110" w:leader="none"/>
         </w:tabs>
         <w:suppressAutoHyphens w:val="true"/>
-        <w:overflowPunct w:val="false"/>
+        <w:overflowPunct w:val="true"/>
         <w:bidi w:val="0"/>
         <w:spacing w:before="0" w:after="0"/>
         <w:ind w:hanging="0" w:start="0" w:end="0"/>
@@ -10929,37 +10915,35 @@
         </w:rPr>
       </w:pPr>
       <w:r>
-        <w:rPr>
-          <w:rFonts w:ascii="Georgia" w:hAnsi="Georgia"/>
-          <w:b w:val="false"/>
-          <w:bCs/>
-          <w:i w:val="false"/>
-          <w:iCs/>
+        <w:rPr/>
+      </w:r>
+    </w:p>
+    <w:p>
+      <w:pPr>
+        <w:pStyle w:val="Normal"/>
+        <w:rPr>
+          <w:rFonts w:ascii="Georgia" w:hAnsi="Georgia"/>
           <w:sz w:val="20"/>
           <w:szCs w:val="20"/>
-          <w:u w:val="none"/>
-          <w:shd w:fill="333333" w:val="clear"/>
-        </w:rPr>
-        <w:t xml:space="preserve">                              </w:t>
-      </w:r>
-      <w:r>
-        <w:rPr>
-          <w:rFonts w:ascii="Georgia" w:hAnsi="Georgia"/>
-          <w:b/>
-          <w:bCs/>
-          <w:i/>
+        </w:rPr>
+      </w:pPr>
+      <w:r>
+        <w:rPr>
+          <w:rFonts w:ascii="Georgia" w:hAnsi="Georgia"/>
+          <w:b w:val="false"/>
+          <w:bCs/>
+          <w:i w:val="false"/>
           <w:iCs/>
           <w:sz w:val="20"/>
           <w:szCs w:val="20"/>
-          <w:u w:val="none"/>
           <w:shd w:fill="333333" w:val="clear"/>
         </w:rPr>
-        <w:t>System</w:t>
-      </w:r>
-      <w:r>
-        <w:rPr>
-          <w:rFonts w:ascii="Georgia" w:hAnsi="Georgia"/>
-          <w:b/>
+        <w:t xml:space="preserve"> </w:t>
+      </w:r>
+      <w:r>
+        <w:rPr>
+          <w:rFonts w:ascii="Georgia" w:hAnsi="Georgia"/>
+          <w:b w:val="false"/>
           <w:bCs/>
           <w:i w:val="false"/>
           <w:iCs/>
@@ -10968,12 +10952,12 @@
           <w:u w:val="none"/>
           <w:shd w:fill="333333" w:val="clear"/>
         </w:rPr>
-        <w:t xml:space="preserve"> </w:t>
-      </w:r>
-      <w:r>
-        <w:rPr>
-          <w:rFonts w:ascii="Georgia" w:hAnsi="Georgia"/>
-          <w:b w:val="false"/>
+        <w:t xml:space="preserve">                            </w:t>
+      </w:r>
+      <w:r>
+        <w:rPr>
+          <w:rFonts w:ascii="Georgia" w:hAnsi="Georgia"/>
+          <w:b/>
           <w:bCs/>
           <w:i/>
           <w:iCs/>
@@ -10982,258 +10966,511 @@
           <w:u w:val="none"/>
           <w:shd w:fill="333333" w:val="clear"/>
         </w:rPr>
-        <w:t xml:space="preserve">               </w:t>
-      </w:r>
-      <w:r>
-        <w:rPr>
-          <w:rFonts w:ascii="Georgia" w:hAnsi="Georgia"/>
-          <w:b w:val="false"/>
-          <w:bCs/>
-          <w:i w:val="false"/>
-          <w:iCs/>
+        <w:t xml:space="preserve">Reader/Printer                       </w:t>
+      </w:r>
+      <w:r>
+        <w:rPr>
+          <w:rFonts w:ascii="Georgia" w:hAnsi="Georgia"/>
+          <w:b/>
+          <w:bCs/>
+          <w:i/>
+          <w:iCs/>
+          <w:color w:val="000000"/>
           <w:sz w:val="20"/>
           <w:szCs w:val="20"/>
           <w:u w:val="none"/>
           <w:shd w:fill="333333" w:val="clear"/>
         </w:rPr>
-        <w:t xml:space="preserve">                   </w:t>
-      </w:r>
-      <w:r>
-        <w:rPr>
-          <w:rFonts w:ascii="Georgia" w:hAnsi="Georgia"/>
-          <w:b/>
-          <w:bCs/>
-          <w:i/>
+        <w:t>s</w:t>
+      </w:r>
+      <w:r>
+        <w:rPr>
+          <w:rFonts w:ascii="Georgia" w:hAnsi="Georgia"/>
+          <w:b w:val="false"/>
+          <w:bCs/>
+          <w:i w:val="false"/>
           <w:iCs/>
           <w:sz w:val="20"/>
           <w:szCs w:val="20"/>
-          <w:u w:val="none"/>
           <w:shd w:fill="333333" w:val="clear"/>
         </w:rPr>
-        <w:t>       </w:t>
-      </w:r>
-      <w:r>
-        <w:rPr>
-          <w:rFonts w:ascii="Georgia" w:hAnsi="Georgia"/>
-          <w:b w:val="false"/>
-          <w:bCs/>
-          <w:i w:val="false"/>
-          <w:iCs/>
+        <w:t xml:space="preserve">          </w:t>
+      </w:r>
+    </w:p>
+    <w:p>
+      <w:pPr>
+        <w:pStyle w:val="Normal"/>
+        <w:rPr>
+          <w:rFonts w:ascii="Georgia" w:hAnsi="Georgia"/>
+          <w:b/>
+          <w:bCs/>
+          <w:sz w:val="16"/>
+          <w:szCs w:val="16"/>
+        </w:rPr>
+      </w:pPr>
+      <w:r>
+        <w:rPr>
+          <w:rFonts w:ascii="Georgia" w:hAnsi="Georgia"/>
+          <w:b/>
+          <w:bCs/>
+          <w:sz w:val="16"/>
+          <w:szCs w:val="16"/>
+        </w:rPr>
+      </w:r>
+    </w:p>
+    <w:p>
+      <w:pPr>
+        <w:pStyle w:val="Normal"/>
+        <w:rPr>
+          <w:sz w:val="18"/>
+          <w:szCs w:val="18"/>
+        </w:rPr>
+      </w:pPr>
+      <w:r>
+        <w:rPr>
+          <w:rFonts w:ascii="Georgia" w:hAnsi="Georgia"/>
+          <w:b/>
+          <w:bCs/>
+          <w:i w:val="false"/>
+          <w:iCs w:val="false"/>
+          <w:sz w:val="18"/>
+          <w:szCs w:val="18"/>
+        </w:rPr>
+        <w:t xml:space="preserve">  </w:t>
+      </w:r>
+      <w:r>
+        <w:rPr>
+          <w:rFonts w:ascii="Georgia" w:hAnsi="Georgia"/>
+          <w:b/>
+          <w:bCs/>
+          <w:i w:val="false"/>
+          <w:iCs w:val="false"/>
+          <w:sz w:val="18"/>
+          <w:szCs w:val="18"/>
+        </w:rPr>
+        <w:t>read</w:t>
+      </w:r>
+      <w:r>
+        <w:rPr>
+          <w:rFonts w:ascii="Georgia" w:hAnsi="Georgia"/>
+          <w:b w:val="false"/>
+          <w:bCs/>
+          <w:i w:val="false"/>
+          <w:iCs w:val="false"/>
+          <w:sz w:val="18"/>
+          <w:szCs w:val="18"/>
+        </w:rPr>
+        <w:t xml:space="preserve"> </w:t>
+      </w:r>
+      <w:r>
+        <w:rPr>
+          <w:rFonts w:ascii="Georgia" w:hAnsi="Georgia"/>
+          <w:b w:val="false"/>
+          <w:bCs w:val="false"/>
+          <w:i/>
+          <w:iCs/>
+          <w:sz w:val="18"/>
+          <w:szCs w:val="18"/>
+        </w:rPr>
+        <w:t>stream</w:t>
+      </w:r>
+      <w:r>
+        <w:rPr>
+          <w:rFonts w:ascii="Georgia" w:hAnsi="Georgia"/>
+          <w:b w:val="false"/>
+          <w:bCs/>
+          <w:i w:val="false"/>
+          <w:iCs w:val="false"/>
+          <w:sz w:val="18"/>
+          <w:szCs w:val="18"/>
+        </w:rPr>
+        <w:t xml:space="preserve"> </w:t>
+      </w:r>
+      <w:r>
+        <w:rPr>
+          <w:rFonts w:ascii="Georgia" w:hAnsi="Georgia"/>
+          <w:b w:val="false"/>
+          <w:bCs/>
+          <w:i/>
+          <w:iCs/>
+          <w:sz w:val="18"/>
+          <w:szCs w:val="18"/>
+        </w:rPr>
+        <w:t>bool</w:t>
+      </w:r>
+      <w:r>
+        <w:rPr>
+          <w:rFonts w:ascii="Georgia" w:hAnsi="Georgia"/>
+          <w:b w:val="false"/>
+          <w:bCs/>
+          <w:i w:val="false"/>
+          <w:iCs w:val="false"/>
+          <w:sz w:val="18"/>
+          <w:szCs w:val="18"/>
+        </w:rPr>
+        <w:t xml:space="preserve"> </w:t>
+      </w:r>
+      <w:r>
+        <w:rPr>
+          <w:rFonts w:ascii="Georgia" w:hAnsi="Georgia"/>
+          <w:b w:val="false"/>
+          <w:bCs/>
+          <w:i/>
+          <w:iCs/>
+          <w:sz w:val="18"/>
+          <w:szCs w:val="18"/>
+        </w:rPr>
+        <w:t>T</w:t>
+      </w:r>
+    </w:p>
+    <w:p>
+      <w:pPr>
+        <w:pStyle w:val="Normal"/>
+        <w:rPr>
+          <w:rFonts w:ascii="Georgia" w:hAnsi="Georgia"/>
+          <w:sz w:val="20"/>
+          <w:szCs w:val="20"/>
+        </w:rPr>
+      </w:pPr>
+      <w:r>
+        <w:rPr>
+          <w:rFonts w:ascii="Georgia" w:hAnsi="Georgia"/>
+          <w:b w:val="false"/>
+          <w:bCs/>
+          <w:i w:val="false"/>
+          <w:iCs w:val="false"/>
+          <w:sz w:val="20"/>
+          <w:szCs w:val="20"/>
+        </w:rPr>
+        <w:tab/>
+        <w:tab/>
+      </w:r>
+      <w:r>
+        <w:rPr>
+          <w:rFonts w:ascii="Georgia" w:hAnsi="Georgia"/>
+          <w:b w:val="false"/>
+          <w:bCs/>
+          <w:i/>
+          <w:iCs/>
+          <w:sz w:val="20"/>
+          <w:szCs w:val="20"/>
+        </w:rPr>
+        <w:t>T</w:t>
+      </w:r>
+      <w:r>
+        <w:rPr>
+          <w:rFonts w:ascii="Georgia" w:hAnsi="Georgia"/>
+          <w:b w:val="false"/>
+          <w:bCs/>
+          <w:i w:val="false"/>
+          <w:iCs w:val="false"/>
+          <w:sz w:val="20"/>
+          <w:szCs w:val="20"/>
+        </w:rPr>
+        <w:tab/>
+      </w:r>
+      <w:r>
+        <w:rPr>
+          <w:rFonts w:ascii="Georgia" w:hAnsi="Georgia"/>
+          <w:b w:val="false"/>
+          <w:bCs w:val="false"/>
+          <w:i w:val="false"/>
+          <w:iCs w:val="false"/>
+          <w:sz w:val="18"/>
+          <w:szCs w:val="18"/>
+        </w:rPr>
+        <w:t>read stream object</w:t>
+      </w:r>
+      <w:r>
+        <w:rPr>
+          <w:rFonts w:ascii="Georgia" w:hAnsi="Georgia"/>
+          <w:b w:val="false"/>
+          <w:bCs w:val="false"/>
+          <w:i w:val="false"/>
+          <w:iCs w:val="false"/>
+          <w:sz w:val="20"/>
+          <w:szCs w:val="20"/>
+        </w:rPr>
+        <w:t xml:space="preserve"> </w:t>
+      </w:r>
+    </w:p>
+    <w:p>
+      <w:pPr>
+        <w:pStyle w:val="Normal"/>
+        <w:rPr>
+          <w:rFonts w:ascii="Georgia" w:hAnsi="Georgia"/>
+          <w:sz w:val="20"/>
+          <w:szCs w:val="20"/>
+        </w:rPr>
+      </w:pPr>
+      <w:r>
+        <w:rPr>
+          <w:rFonts w:ascii="Georgia" w:hAnsi="Georgia"/>
+          <w:b/>
+          <w:bCs/>
+          <w:i w:val="false"/>
+          <w:iCs w:val="false"/>
+          <w:sz w:val="18"/>
+          <w:szCs w:val="18"/>
+        </w:rPr>
+        <w:t xml:space="preserve">  </w:t>
+      </w:r>
+      <w:r>
+        <w:rPr>
+          <w:rFonts w:ascii="Georgia" w:hAnsi="Georgia"/>
+          <w:b/>
+          <w:bCs/>
+          <w:i w:val="false"/>
+          <w:iCs w:val="false"/>
+          <w:sz w:val="18"/>
+          <w:szCs w:val="18"/>
+        </w:rPr>
+        <w:t>write</w:t>
+      </w:r>
+      <w:r>
+        <w:rPr>
+          <w:rFonts w:ascii="Georgia" w:hAnsi="Georgia"/>
+          <w:b w:val="false"/>
+          <w:i w:val="false"/>
+          <w:sz w:val="18"/>
+          <w:szCs w:val="18"/>
+        </w:rPr>
+        <w:t xml:space="preserve"> </w:t>
+      </w:r>
+      <w:r>
+        <w:rPr>
+          <w:rFonts w:ascii="Georgia" w:hAnsi="Georgia"/>
+          <w:i/>
+          <w:iCs/>
+          <w:sz w:val="18"/>
+          <w:szCs w:val="18"/>
+        </w:rPr>
+        <w:t>T</w:t>
+      </w:r>
+      <w:r>
+        <w:rPr>
+          <w:rFonts w:ascii="Georgia" w:hAnsi="Georgia"/>
+          <w:b w:val="false"/>
+          <w:i w:val="false"/>
+          <w:iCs/>
+          <w:sz w:val="18"/>
+          <w:szCs w:val="18"/>
+        </w:rPr>
+        <w:t xml:space="preserve"> </w:t>
+      </w:r>
+      <w:r>
+        <w:rPr>
+          <w:rFonts w:ascii="Georgia" w:hAnsi="Georgia"/>
+          <w:b w:val="false"/>
+          <w:bCs w:val="false"/>
+          <w:i/>
+          <w:iCs/>
+          <w:sz w:val="18"/>
+          <w:szCs w:val="18"/>
+        </w:rPr>
+        <w:t xml:space="preserve">bool </w:t>
+      </w:r>
+      <w:r>
+        <w:rPr>
+          <w:rFonts w:ascii="Georgia" w:hAnsi="Georgia"/>
+          <w:i/>
+          <w:iCs/>
+          <w:sz w:val="18"/>
+          <w:szCs w:val="18"/>
+        </w:rPr>
+        <w:t>stream</w:t>
+      </w:r>
+      <w:r>
+        <w:rPr>
+          <w:rFonts w:ascii="Georgia" w:hAnsi="Georgia"/>
+          <w:i/>
+          <w:iCs/>
+          <w:sz w:val="20"/>
+          <w:szCs w:val="20"/>
+        </w:rPr>
+        <w:tab/>
+      </w:r>
+    </w:p>
+    <w:p>
+      <w:pPr>
+        <w:pStyle w:val="Normal"/>
+        <w:rPr>
+          <w:rFonts w:ascii="Georgia" w:hAnsi="Georgia"/>
+          <w:sz w:val="20"/>
+          <w:szCs w:val="20"/>
+        </w:rPr>
+      </w:pPr>
+      <w:r>
+        <w:rPr>
+          <w:rFonts w:eastAsia="Songti SC" w:cs="Arial Unicode MS" w:ascii="Georgia" w:hAnsi="Georgia"/>
+          <w:b w:val="false"/>
+          <w:bCs w:val="false"/>
+          <w:i/>
+          <w:iCs/>
+          <w:color w:val="000000"/>
+          <w:kern w:val="2"/>
+          <w:sz w:val="20"/>
+          <w:szCs w:val="20"/>
+          <w:u w:val="none"/>
+          <w:shd w:fill="FFFFFF" w:val="clear"/>
+          <w:lang w:val="en-US" w:eastAsia="zh-CN" w:bidi="hi-IN"/>
+        </w:rPr>
+        <w:tab/>
+        <w:tab/>
+        <w:t>T</w:t>
+        <w:tab/>
+      </w:r>
+      <w:r>
+        <w:rPr>
+          <w:rFonts w:eastAsia="Songti SC" w:cs="Arial Unicode MS" w:ascii="Georgia" w:hAnsi="Georgia"/>
+          <w:b w:val="false"/>
+          <w:bCs w:val="false"/>
+          <w:i w:val="false"/>
+          <w:iCs w:val="false"/>
+          <w:color w:val="000000"/>
+          <w:kern w:val="2"/>
+          <w:sz w:val="18"/>
+          <w:szCs w:val="18"/>
+          <w:u w:val="none"/>
+          <w:shd w:fill="FFFFFF" w:val="clear"/>
+          <w:lang w:val="en-US" w:eastAsia="zh-CN" w:bidi="hi-IN"/>
+        </w:rPr>
+        <w:t>write escaped object</w:t>
+      </w:r>
+      <w:r>
+        <w:rPr>
+          <w:rFonts w:eastAsia="Songti SC" w:cs="Arial Unicode MS" w:ascii="Georgia" w:hAnsi="Georgia"/>
+          <w:b w:val="false"/>
+          <w:bCs w:val="false"/>
+          <w:i w:val="false"/>
+          <w:iCs w:val="false"/>
+          <w:color w:val="000000"/>
+          <w:kern w:val="2"/>
+          <w:sz w:val="20"/>
+          <w:szCs w:val="20"/>
+          <w:u w:val="none"/>
+          <w:shd w:fill="FFFFFF" w:val="clear"/>
+          <w:lang w:val="en-US" w:eastAsia="zh-CN" w:bidi="hi-IN"/>
+        </w:rPr>
+        <w:t xml:space="preserve">  </w:t>
+      </w:r>
+    </w:p>
+    <w:p>
+      <w:pPr>
+        <w:pStyle w:val="Normal"/>
+        <w:widowControl/>
+        <w:tabs>
+          <w:tab w:val="clear" w:pos="709"/>
+          <w:tab w:val="left" w:pos="4090" w:leader="none"/>
+          <w:tab w:val="left" w:pos="4110" w:leader="none"/>
+        </w:tabs>
+        <w:suppressAutoHyphens w:val="true"/>
+        <w:overflowPunct w:val="true"/>
+        <w:bidi w:val="0"/>
+        <w:spacing w:before="0" w:after="0"/>
+        <w:ind w:hanging="0" w:start="0" w:end="0"/>
+        <w:jc w:val="start"/>
+        <w:rPr>
           <w:sz w:val="32"/>
           <w:szCs w:val="32"/>
-          <w:u w:val="none"/>
-          <w:shd w:fill="333333" w:val="clear"/>
-        </w:rPr>
-        <w:t xml:space="preserve">  </w:t>
-      </w:r>
-      <w:r>
-        <w:rPr>
-          <w:rFonts w:ascii="Georgia" w:hAnsi="Georgia"/>
-          <w:b/>
-          <w:bCs/>
-          <w:i/>
-          <w:iCs/>
+        </w:rPr>
+      </w:pPr>
+      <w:r>
+        <w:rPr/>
+      </w:r>
+    </w:p>
+    <w:p>
+      <w:pPr>
+        <w:pStyle w:val="Normal"/>
+        <w:widowControl/>
+        <w:tabs>
+          <w:tab w:val="clear" w:pos="709"/>
+          <w:tab w:val="left" w:pos="4090" w:leader="none"/>
+          <w:tab w:val="left" w:pos="4110" w:leader="none"/>
+        </w:tabs>
+        <w:suppressAutoHyphens w:val="true"/>
+        <w:overflowPunct w:val="true"/>
+        <w:bidi w:val="0"/>
+        <w:spacing w:before="0" w:after="0"/>
+        <w:ind w:hanging="0" w:start="0" w:end="0"/>
+        <w:jc w:val="start"/>
+        <w:rPr>
           <w:sz w:val="32"/>
           <w:szCs w:val="32"/>
         </w:rPr>
-        <w:t xml:space="preserve">  </w:t>
-      </w:r>
-    </w:p>
-    <w:p>
-      <w:pPr>
-        <w:pStyle w:val="Normal"/>
-        <w:rPr>
-          <w:rFonts w:ascii="Georgia" w:hAnsi="Georgia"/>
-          <w:sz w:val="16"/>
-          <w:szCs w:val="16"/>
-        </w:rPr>
-      </w:pPr>
-      <w:r>
-        <w:rPr>
-          <w:rFonts w:ascii="Georgia" w:hAnsi="Georgia"/>
-          <w:sz w:val="16"/>
-          <w:szCs w:val="16"/>
-        </w:rPr>
-      </w:r>
-    </w:p>
-    <w:p>
-      <w:pPr>
-        <w:pStyle w:val="Normal"/>
-        <w:rPr>
-          <w:sz w:val="18"/>
-          <w:szCs w:val="18"/>
-        </w:rPr>
-      </w:pPr>
-      <w:r>
-        <w:rPr>
-          <w:rFonts w:ascii="Georgia" w:hAnsi="Georgia"/>
-          <w:b/>
-          <w:bCs/>
-          <w:sz w:val="18"/>
-          <w:szCs w:val="18"/>
-        </w:rPr>
-        <w:t xml:space="preserve">  </w:t>
-      </w:r>
-      <w:r>
-        <w:rPr>
-          <w:rFonts w:ascii="Georgia" w:hAnsi="Georgia"/>
-          <w:b/>
-          <w:bCs/>
-          <w:sz w:val="18"/>
-          <w:szCs w:val="18"/>
-        </w:rPr>
-        <w:t>sys-tm</w:t>
-      </w:r>
-      <w:r>
-        <w:rPr>
-          <w:rFonts w:ascii="Georgia" w:hAnsi="Georgia"/>
-          <w:b w:val="false"/>
-          <w:bCs/>
-          <w:i w:val="false"/>
-          <w:sz w:val="18"/>
-          <w:szCs w:val="18"/>
-        </w:rPr>
-        <w:tab/>
-        <w:tab/>
-      </w:r>
-      <w:r>
-        <w:rPr>
-          <w:rFonts w:ascii="Georgia" w:hAnsi="Georgia"/>
-          <w:b w:val="false"/>
-          <w:i/>
-          <w:iCs/>
-          <w:sz w:val="18"/>
-          <w:szCs w:val="18"/>
-        </w:rPr>
-        <w:t>fixnum</w:t>
-        <w:tab/>
-      </w:r>
-      <w:r>
-        <w:rPr>
-          <w:rFonts w:ascii="Georgia" w:hAnsi="Georgia"/>
-          <w:b w:val="false"/>
-          <w:i w:val="false"/>
-          <w:iCs w:val="false"/>
-          <w:sz w:val="18"/>
-          <w:szCs w:val="18"/>
-        </w:rPr>
-        <w:t xml:space="preserve">system time in </w:t>
-      </w:r>
-      <w:r>
-        <w:rPr>
-          <w:rFonts w:ascii="Georgia" w:hAnsi="Georgia"/>
-          <w:b w:val="false"/>
-          <w:i/>
-          <w:iCs/>
-          <w:sz w:val="18"/>
-          <w:szCs w:val="18"/>
-        </w:rPr>
-        <w:t>us</w:t>
-      </w:r>
-    </w:p>
-    <w:p>
-      <w:pPr>
-        <w:pStyle w:val="Normal"/>
-        <w:rPr>
-          <w:sz w:val="18"/>
-          <w:szCs w:val="18"/>
-        </w:rPr>
-      </w:pPr>
-      <w:r>
-        <w:rPr>
-          <w:rFonts w:ascii="Georgia" w:hAnsi="Georgia"/>
-          <w:b/>
-          <w:bCs/>
-          <w:i w:val="false"/>
-          <w:iCs w:val="false"/>
-          <w:sz w:val="18"/>
-          <w:szCs w:val="18"/>
-        </w:rPr>
-        <w:t xml:space="preserve">  </w:t>
-      </w:r>
-      <w:r>
-        <w:rPr>
-          <w:rFonts w:ascii="Georgia" w:hAnsi="Georgia"/>
-          <w:b/>
-          <w:bCs/>
-          <w:i w:val="false"/>
-          <w:iCs w:val="false"/>
-          <w:sz w:val="18"/>
-          <w:szCs w:val="18"/>
-        </w:rPr>
-        <w:t>proc-tm</w:t>
-      </w:r>
-      <w:r>
-        <w:rPr>
-          <w:rFonts w:ascii="Georgia" w:hAnsi="Georgia"/>
-          <w:b w:val="false"/>
-          <w:i w:val="false"/>
-          <w:iCs w:val="false"/>
-          <w:sz w:val="18"/>
-          <w:szCs w:val="18"/>
-        </w:rPr>
-        <w:tab/>
-      </w:r>
-      <w:r>
-        <w:rPr>
-          <w:rFonts w:ascii="Georgia" w:hAnsi="Georgia"/>
-          <w:b w:val="false"/>
-          <w:i/>
-          <w:iCs/>
-          <w:sz w:val="18"/>
-          <w:szCs w:val="18"/>
-        </w:rPr>
-        <w:t>fixnum</w:t>
-        <w:tab/>
-      </w:r>
-      <w:r>
-        <w:rPr>
-          <w:rFonts w:ascii="Georgia" w:hAnsi="Georgia"/>
-          <w:b w:val="false"/>
-          <w:i w:val="false"/>
-          <w:iCs w:val="false"/>
-          <w:sz w:val="18"/>
-          <w:szCs w:val="18"/>
-        </w:rPr>
-        <w:t xml:space="preserve">process time in </w:t>
-      </w:r>
-      <w:r>
-        <w:rPr>
-          <w:rFonts w:ascii="Georgia" w:hAnsi="Georgia"/>
-          <w:b w:val="false"/>
-          <w:i/>
-          <w:iCs/>
-          <w:sz w:val="18"/>
-          <w:szCs w:val="18"/>
-        </w:rPr>
-        <w:t>us</w:t>
-      </w:r>
-    </w:p>
-    <w:p>
-      <w:pPr>
-        <w:pStyle w:val="Normal"/>
+      </w:pPr>
+      <w:r>
+        <w:rPr/>
+      </w:r>
+    </w:p>
+    <w:p>
+      <w:pPr>
+        <w:pStyle w:val="Normal"/>
+        <w:widowControl/>
+        <w:tabs>
+          <w:tab w:val="clear" w:pos="709"/>
+          <w:tab w:val="left" w:pos="4090" w:leader="none"/>
+          <w:tab w:val="left" w:pos="4110" w:leader="none"/>
+        </w:tabs>
+        <w:suppressAutoHyphens w:val="true"/>
+        <w:overflowPunct w:val="true"/>
+        <w:bidi w:val="0"/>
+        <w:spacing w:before="0" w:after="0"/>
         <w:ind w:hanging="0" w:start="0" w:end="0"/>
-        <w:rPr>
-          <w:sz w:val="18"/>
-          <w:szCs w:val="18"/>
-        </w:rPr>
-      </w:pPr>
-      <w:r>
-        <w:rPr>
-          <w:rFonts w:eastAsia="Songti SC" w:cs="Arial Unicode MS" w:ascii="Georgia" w:hAnsi="Georgia"/>
-          <w:b/>
-          <w:bCs/>
-          <w:i w:val="false"/>
-          <w:iCs w:val="false"/>
-          <w:color w:val="auto"/>
-          <w:kern w:val="2"/>
-          <w:sz w:val="18"/>
-          <w:szCs w:val="18"/>
-          <w:u w:val="none"/>
-          <w:lang w:val="en-US" w:eastAsia="zh-CN" w:bidi="hi-IN"/>
-        </w:rPr>
-        <w:t xml:space="preserve">  </w:t>
-      </w:r>
+        <w:jc w:val="start"/>
+        <w:rPr>
+          <w:sz w:val="32"/>
+          <w:szCs w:val="32"/>
+        </w:rPr>
+      </w:pPr>
+      <w:r>
+        <w:rPr/>
+      </w:r>
+    </w:p>
+    <w:p>
+      <w:pPr>
+        <w:pStyle w:val="Normal"/>
+        <w:widowControl/>
+        <w:tabs>
+          <w:tab w:val="clear" w:pos="709"/>
+          <w:tab w:val="left" w:pos="4090" w:leader="none"/>
+          <w:tab w:val="left" w:pos="4110" w:leader="none"/>
+        </w:tabs>
+        <w:suppressAutoHyphens w:val="true"/>
+        <w:overflowPunct w:val="true"/>
+        <w:bidi w:val="0"/>
+        <w:spacing w:before="0" w:after="0"/>
+        <w:ind w:hanging="0" w:start="0" w:end="0"/>
+        <w:jc w:val="start"/>
+        <w:rPr>
+          <w:sz w:val="32"/>
+          <w:szCs w:val="32"/>
+        </w:rPr>
+      </w:pPr>
+      <w:r>
+        <w:rPr/>
+      </w:r>
+    </w:p>
+    <w:p>
+      <w:pPr>
+        <w:pStyle w:val="Normal"/>
+        <w:widowControl/>
+        <w:tabs>
+          <w:tab w:val="clear" w:pos="709"/>
+          <w:tab w:val="left" w:pos="4090" w:leader="none"/>
+          <w:tab w:val="left" w:pos="4110" w:leader="none"/>
+        </w:tabs>
+        <w:suppressAutoHyphens w:val="true"/>
+        <w:overflowPunct w:val="true"/>
+        <w:bidi w:val="0"/>
+        <w:spacing w:before="0" w:after="0"/>
+        <w:ind w:hanging="0" w:start="0" w:end="0"/>
+        <w:jc w:val="start"/>
+        <w:rPr>
+          <w:sz w:val="32"/>
+          <w:szCs w:val="32"/>
+        </w:rPr>
+      </w:pPr>
       <w:r>
         <w:rPr>
           <w:rFonts w:eastAsia="Songti SC" w:cs="Arial Unicode MS" w:ascii="Georgia" w:hAnsi="Georgia"/>
@@ -11249,625 +11486,10 @@
           <w:shd w:fill="FFFFFF" w:val="clear"/>
           <w:lang w:val="en-US" w:eastAsia="zh-CN" w:bidi="hi-IN"/>
         </w:rPr>
-        <w:t>getpid</w:t>
-        <w:tab/>
-        <w:tab/>
-      </w:r>
-      <w:r>
-        <w:rPr>
-          <w:rFonts w:eastAsia="Songti SC" w:cs="Arial Unicode MS" w:ascii="Georgia" w:hAnsi="Georgia"/>
-          <w:b w:val="false"/>
-          <w:bCs w:val="false"/>
-          <w:i/>
-          <w:iCs/>
-          <w:color w:val="000000"/>
-          <w:kern w:val="2"/>
-          <w:sz w:val="18"/>
-          <w:szCs w:val="18"/>
-          <w:u w:val="none"/>
-          <w:shd w:fill="FFFFFF" w:val="clear"/>
-          <w:lang w:val="en-US" w:eastAsia="zh-CN" w:bidi="hi-IN"/>
-        </w:rPr>
-        <w:t>fixnum</w:t>
-        <w:tab/>
-      </w:r>
-      <w:r>
-        <w:rPr>
-          <w:rFonts w:eastAsia="Songti SC" w:cs="Arial Unicode MS" w:ascii="Georgia" w:hAnsi="Georgia"/>
-          <w:b w:val="false"/>
-          <w:bCs w:val="false"/>
-          <w:i w:val="false"/>
-          <w:iCs w:val="false"/>
-          <w:color w:val="000000"/>
-          <w:kern w:val="2"/>
-          <w:sz w:val="18"/>
-          <w:szCs w:val="18"/>
-          <w:u w:val="none"/>
-          <w:shd w:fill="FFFFFF" w:val="clear"/>
-          <w:lang w:val="en-US" w:eastAsia="zh-CN" w:bidi="hi-IN"/>
-        </w:rPr>
-        <w:t>process id</w:t>
-      </w:r>
-    </w:p>
-    <w:p>
-      <w:pPr>
-        <w:pStyle w:val="Normal"/>
-        <w:rPr>
-          <w:b/>
-          <w:bCs/>
-          <w:i w:val="false"/>
-          <w:i w:val="false"/>
-          <w:iCs w:val="false"/>
-        </w:rPr>
-      </w:pPr>
-      <w:r>
-        <w:rPr>
-          <w:rFonts w:eastAsia="Songti SC" w:cs="Arial Unicode MS" w:ascii="Georgia" w:hAnsi="Georgia"/>
-          <w:b/>
-          <w:bCs/>
-          <w:i w:val="false"/>
-          <w:iCs w:val="false"/>
-          <w:color w:val="000000"/>
-          <w:kern w:val="2"/>
-          <w:sz w:val="18"/>
-          <w:szCs w:val="18"/>
-          <w:u w:val="none"/>
-          <w:shd w:fill="FFFFFF" w:val="clear"/>
-          <w:lang w:val="en-US" w:eastAsia="zh-CN" w:bidi="hi-IN"/>
-        </w:rPr>
-        <w:t xml:space="preserve">  </w:t>
-      </w:r>
-      <w:r>
-        <w:rPr>
-          <w:rFonts w:eastAsia="Songti SC" w:cs="Arial Unicode MS" w:ascii="Georgia" w:hAnsi="Georgia"/>
-          <w:b/>
-          <w:bCs/>
-          <w:i w:val="false"/>
-          <w:iCs w:val="false"/>
-          <w:color w:val="000000"/>
-          <w:kern w:val="2"/>
-          <w:sz w:val="18"/>
-          <w:szCs w:val="18"/>
-          <w:u w:val="none"/>
-          <w:shd w:fill="FFFFFF" w:val="clear"/>
-          <w:lang w:val="en-US" w:eastAsia="zh-CN" w:bidi="hi-IN"/>
-        </w:rPr>
-        <w:t>getcwd</w:t>
-        <w:tab/>
-      </w:r>
-      <w:r>
-        <w:rPr>
-          <w:rFonts w:eastAsia="Songti SC" w:cs="Arial Unicode MS" w:ascii="Georgia" w:hAnsi="Georgia"/>
-          <w:b w:val="false"/>
-          <w:bCs w:val="false"/>
-          <w:i/>
-          <w:iCs/>
-          <w:color w:val="000000"/>
-          <w:kern w:val="2"/>
-          <w:sz w:val="18"/>
-          <w:szCs w:val="18"/>
-          <w:u w:val="none"/>
-          <w:shd w:fill="FFFFFF" w:val="clear"/>
-          <w:lang w:val="en-US" w:eastAsia="zh-CN" w:bidi="hi-IN"/>
-        </w:rPr>
-        <w:t xml:space="preserve">string     </w:t>
-      </w:r>
-      <w:r>
-        <w:rPr>
-          <w:rFonts w:eastAsia="Songti SC" w:cs="Arial Unicode MS" w:ascii="Andale Mono" w:hAnsi="Andale Mono"/>
-          <w:b w:val="false"/>
-          <w:bCs w:val="false"/>
-          <w:i w:val="false"/>
-          <w:iCs w:val="false"/>
-          <w:color w:val="000000"/>
-          <w:kern w:val="2"/>
-          <w:sz w:val="18"/>
-          <w:szCs w:val="18"/>
-          <w:u w:val="none"/>
-          <w:shd w:fill="FFFFFF" w:val="clear"/>
-          <w:lang w:val="en-US" w:eastAsia="zh-CN" w:bidi="hi-IN"/>
-        </w:rPr>
-        <w:t>getcwd(2)</w:t>
-      </w:r>
-      <w:r>
-        <w:rPr>
-          <w:rFonts w:eastAsia="Songti SC" w:cs="Arial Unicode MS" w:ascii="Georgia" w:hAnsi="Georgia"/>
-          <w:b w:val="false"/>
-          <w:bCs w:val="false"/>
-          <w:i w:val="false"/>
-          <w:iCs w:val="false"/>
-          <w:color w:val="000000"/>
-          <w:kern w:val="2"/>
-          <w:sz w:val="18"/>
-          <w:szCs w:val="18"/>
-          <w:u w:val="none"/>
-          <w:shd w:fill="FFFFFF" w:val="clear"/>
-          <w:lang w:val="en-US" w:eastAsia="zh-CN" w:bidi="hi-IN"/>
-        </w:rPr>
-        <w:t xml:space="preserve"> </w:t>
-      </w:r>
-    </w:p>
-    <w:p>
-      <w:pPr>
-        <w:pStyle w:val="Normal"/>
-        <w:rPr>
-          <w:b/>
-          <w:bCs/>
-          <w:i w:val="false"/>
-          <w:i w:val="false"/>
-          <w:iCs w:val="false"/>
-        </w:rPr>
-      </w:pPr>
-      <w:r>
-        <w:rPr>
-          <w:rFonts w:eastAsia="Songti SC" w:cs="Arial Unicode MS" w:ascii="Georgia" w:hAnsi="Georgia"/>
-          <w:b/>
-          <w:bCs/>
-          <w:i w:val="false"/>
-          <w:iCs w:val="false"/>
-          <w:color w:val="000000"/>
-          <w:kern w:val="2"/>
-          <w:sz w:val="18"/>
-          <w:szCs w:val="18"/>
-          <w:u w:val="none"/>
-          <w:shd w:fill="FFFFFF" w:val="clear"/>
-          <w:lang w:val="en-US" w:eastAsia="zh-CN" w:bidi="hi-IN"/>
-        </w:rPr>
-        <w:t xml:space="preserve">  </w:t>
-      </w:r>
-      <w:r>
-        <w:rPr>
-          <w:rFonts w:eastAsia="Songti SC" w:cs="Arial Unicode MS" w:ascii="Georgia" w:hAnsi="Georgia"/>
-          <w:b/>
-          <w:bCs/>
-          <w:i w:val="false"/>
-          <w:iCs w:val="false"/>
-          <w:color w:val="000000"/>
-          <w:kern w:val="2"/>
-          <w:sz w:val="18"/>
-          <w:szCs w:val="18"/>
-          <w:u w:val="none"/>
-          <w:shd w:fill="FFFFFF" w:val="clear"/>
-          <w:lang w:val="en-US" w:eastAsia="zh-CN" w:bidi="hi-IN"/>
-        </w:rPr>
-        <w:t>uname</w:t>
-        <w:tab/>
-        <w:tab/>
-      </w:r>
-      <w:r>
-        <w:rPr>
-          <w:rFonts w:eastAsia="Songti SC" w:cs="Arial Unicode MS" w:ascii="Georgia" w:hAnsi="Georgia"/>
-          <w:b w:val="false"/>
-          <w:bCs w:val="false"/>
-          <w:i/>
-          <w:iCs/>
-          <w:color w:val="000000"/>
-          <w:kern w:val="2"/>
-          <w:sz w:val="18"/>
-          <w:szCs w:val="18"/>
-          <w:u w:val="none"/>
-          <w:shd w:fill="FFFFFF" w:val="clear"/>
-          <w:lang w:val="en-US" w:eastAsia="zh-CN" w:bidi="hi-IN"/>
-        </w:rPr>
-        <w:t xml:space="preserve">struct </w:t>
-      </w:r>
-      <w:r>
-        <w:rPr>
-          <w:rFonts w:eastAsia="Songti SC" w:cs="Arial Unicode MS" w:ascii="Andale Mono" w:hAnsi="Andale Mono"/>
-          <w:b w:val="false"/>
-          <w:bCs w:val="false"/>
-          <w:i w:val="false"/>
-          <w:iCs w:val="false"/>
-          <w:color w:val="000000"/>
-          <w:kern w:val="2"/>
-          <w:sz w:val="18"/>
-          <w:szCs w:val="18"/>
-          <w:u w:val="none"/>
-          <w:shd w:fill="FFFFFF" w:val="clear"/>
-          <w:lang w:val="en-US" w:eastAsia="zh-CN" w:bidi="hi-IN"/>
-        </w:rPr>
-        <w:t>uname(2)</w:t>
-      </w:r>
-    </w:p>
-    <w:p>
-      <w:pPr>
-        <w:pStyle w:val="Normal"/>
-        <w:rPr>
-          <w:b/>
-          <w:bCs/>
-          <w:i w:val="false"/>
-          <w:i w:val="false"/>
-          <w:iCs w:val="false"/>
-        </w:rPr>
-      </w:pPr>
-      <w:r>
-        <w:rPr>
-          <w:rFonts w:eastAsia="Songti SC" w:cs="Arial Unicode MS" w:ascii="Andale Mono" w:hAnsi="Andale Mono"/>
-          <w:b/>
-          <w:bCs/>
-          <w:i w:val="false"/>
-          <w:iCs w:val="false"/>
-          <w:color w:val="000000"/>
-          <w:kern w:val="2"/>
-          <w:sz w:val="18"/>
-          <w:szCs w:val="18"/>
-          <w:u w:val="none"/>
-          <w:shd w:fill="FFFFFF" w:val="clear"/>
-          <w:lang w:val="en-US" w:eastAsia="zh-CN" w:bidi="hi-IN"/>
-        </w:rPr>
-        <w:t xml:space="preserve"> </w:t>
-      </w:r>
-      <w:r>
-        <w:rPr>
-          <w:rFonts w:eastAsia="Songti SC" w:cs="Arial Unicode MS" w:ascii="Georgia" w:hAnsi="Georgia"/>
-          <w:b/>
-          <w:bCs/>
-          <w:i w:val="false"/>
-          <w:iCs w:val="false"/>
-          <w:color w:val="000000"/>
-          <w:kern w:val="2"/>
-          <w:sz w:val="18"/>
-          <w:szCs w:val="18"/>
-          <w:u w:val="none"/>
-          <w:shd w:fill="FFFFFF" w:val="clear"/>
-          <w:lang w:val="en-US" w:eastAsia="zh-CN" w:bidi="hi-IN"/>
-        </w:rPr>
-        <w:t xml:space="preserve">spawn </w:t>
-      </w:r>
-      <w:r>
-        <w:rPr>
-          <w:rFonts w:eastAsia="Songti SC" w:cs="Arial Unicode MS" w:ascii="Georgia" w:hAnsi="Georgia"/>
-          <w:b w:val="false"/>
-          <w:bCs w:val="false"/>
-          <w:i/>
-          <w:iCs/>
-          <w:color w:val="000000"/>
-          <w:kern w:val="2"/>
-          <w:sz w:val="18"/>
-          <w:szCs w:val="18"/>
-          <w:u w:val="none"/>
-          <w:shd w:fill="FFFFFF" w:val="clear"/>
-          <w:lang w:val="en-US" w:eastAsia="zh-CN" w:bidi="hi-IN"/>
-        </w:rPr>
-        <w:t>str</w:t>
-      </w:r>
-      <w:r>
-        <w:rPr>
-          <w:rFonts w:eastAsia="Songti SC" w:cs="Arial Unicode MS" w:ascii="Georgia" w:hAnsi="Georgia"/>
-          <w:b/>
-          <w:bCs/>
-          <w:i w:val="false"/>
-          <w:iCs w:val="false"/>
-          <w:color w:val="000000"/>
-          <w:kern w:val="2"/>
-          <w:sz w:val="18"/>
-          <w:szCs w:val="18"/>
-          <w:u w:val="none"/>
-          <w:shd w:fill="FFFFFF" w:val="clear"/>
-          <w:lang w:val="en-US" w:eastAsia="zh-CN" w:bidi="hi-IN"/>
-        </w:rPr>
-        <w:t xml:space="preserve"> </w:t>
-      </w:r>
-      <w:r>
-        <w:rPr>
-          <w:rFonts w:eastAsia="Songti SC" w:cs="Arial Unicode MS" w:ascii="Georgia" w:hAnsi="Georgia"/>
-          <w:b w:val="false"/>
-          <w:bCs w:val="false"/>
-          <w:i/>
-          <w:iCs/>
-          <w:strike w:val="false"/>
-          <w:dstrike w:val="false"/>
-          <w:color w:val="000000"/>
-          <w:kern w:val="2"/>
-          <w:sz w:val="18"/>
-          <w:szCs w:val="18"/>
-          <w:u w:val="none"/>
-          <w:shd w:fill="FFFFFF" w:val="clear"/>
-          <w:lang w:val="en-US" w:eastAsia="zh-CN" w:bidi="hi-IN"/>
-        </w:rPr>
-        <w:t>list</w:t>
-      </w:r>
-      <w:r>
-        <w:rPr>
-          <w:rFonts w:eastAsia="Songti SC" w:cs="Arial Unicode MS" w:ascii="Georgia" w:hAnsi="Georgia"/>
-          <w:b/>
-          <w:bCs/>
-          <w:i w:val="false"/>
-          <w:iCs w:val="false"/>
-          <w:color w:val="000000"/>
-          <w:kern w:val="2"/>
-          <w:sz w:val="18"/>
-          <w:szCs w:val="18"/>
-          <w:u w:val="none"/>
-          <w:shd w:fill="FFFFFF" w:val="clear"/>
-          <w:lang w:val="en-US" w:eastAsia="zh-CN" w:bidi="hi-IN"/>
-        </w:rPr>
-        <w:t xml:space="preserve">    </w:t>
-      </w:r>
-      <w:r>
-        <w:rPr>
-          <w:rFonts w:eastAsia="Songti SC" w:cs="Arial Unicode MS" w:ascii="Georgia" w:hAnsi="Georgia"/>
-          <w:b w:val="false"/>
-          <w:bCs w:val="false"/>
-          <w:i/>
-          <w:iCs/>
-          <w:color w:val="000000"/>
-          <w:kern w:val="2"/>
-          <w:sz w:val="18"/>
-          <w:szCs w:val="18"/>
-          <w:u w:val="none"/>
-          <w:shd w:fill="FFFFFF" w:val="clear"/>
-          <w:lang w:val="en-US" w:eastAsia="zh-CN" w:bidi="hi-IN"/>
-        </w:rPr>
-        <w:t>fixnum</w:t>
-      </w:r>
-      <w:r>
-        <w:rPr>
-          <w:rFonts w:eastAsia="Songti SC" w:cs="Arial Unicode MS" w:ascii="Andale Mono" w:hAnsi="Andale Mono"/>
-          <w:b w:val="false"/>
-          <w:bCs w:val="false"/>
-          <w:i/>
-          <w:iCs/>
-          <w:color w:val="000000"/>
-          <w:kern w:val="2"/>
-          <w:sz w:val="18"/>
-          <w:szCs w:val="18"/>
-          <w:u w:val="none"/>
-          <w:shd w:fill="FFFFFF" w:val="clear"/>
-          <w:lang w:val="en-US" w:eastAsia="zh-CN" w:bidi="hi-IN"/>
-        </w:rPr>
-        <w:tab/>
-      </w:r>
-      <w:r>
-        <w:rPr>
-          <w:rFonts w:eastAsia="Songti SC" w:cs="Arial Unicode MS" w:ascii="Georgia" w:hAnsi="Georgia"/>
-          <w:b w:val="false"/>
-          <w:bCs w:val="false"/>
-          <w:i w:val="false"/>
-          <w:iCs w:val="false"/>
-          <w:color w:val="000000"/>
-          <w:kern w:val="2"/>
-          <w:sz w:val="18"/>
-          <w:szCs w:val="18"/>
-          <w:u w:val="none"/>
-          <w:shd w:fill="FFFFFF" w:val="clear"/>
-          <w:lang w:val="en-US" w:eastAsia="zh-CN" w:bidi="hi-IN"/>
-        </w:rPr>
-        <w:t>spawn command</w:t>
-      </w:r>
-    </w:p>
-    <w:p>
-      <w:pPr>
-        <w:pStyle w:val="Normal"/>
-        <w:rPr>
-          <w:b/>
-          <w:bCs/>
-          <w:i w:val="false"/>
-          <w:i w:val="false"/>
-          <w:iCs w:val="false"/>
-        </w:rPr>
-      </w:pPr>
-      <w:r>
-        <w:rPr>
-          <w:rFonts w:eastAsia="Songti SC" w:cs="Arial Unicode MS" w:ascii="Georgia" w:hAnsi="Georgia"/>
-          <w:b/>
-          <w:bCs/>
-          <w:i w:val="false"/>
-          <w:iCs w:val="false"/>
-          <w:color w:val="000000"/>
-          <w:kern w:val="2"/>
-          <w:sz w:val="18"/>
-          <w:szCs w:val="18"/>
-          <w:u w:val="none"/>
-          <w:shd w:fill="FFFFFF" w:val="clear"/>
-          <w:lang w:val="en-US" w:eastAsia="zh-CN" w:bidi="hi-IN"/>
-        </w:rPr>
-        <w:t xml:space="preserve">  </w:t>
-      </w:r>
-      <w:r>
-        <w:rPr>
-          <w:rFonts w:eastAsia="Songti SC" w:cs="Arial Unicode MS" w:ascii="Georgia" w:hAnsi="Georgia"/>
-          <w:b/>
-          <w:bCs/>
-          <w:i w:val="false"/>
-          <w:iCs w:val="false"/>
-          <w:color w:val="000000"/>
-          <w:kern w:val="2"/>
-          <w:sz w:val="18"/>
-          <w:szCs w:val="18"/>
-          <w:u w:val="none"/>
-          <w:shd w:fill="FFFFFF" w:val="clear"/>
-          <w:lang w:val="en-US" w:eastAsia="zh-CN" w:bidi="hi-IN"/>
-        </w:rPr>
-        <w:t>sysinfo</w:t>
-        <w:tab/>
-        <w:tab/>
-      </w:r>
-      <w:r>
-        <w:rPr>
-          <w:rFonts w:eastAsia="Songti SC" w:cs="Arial Unicode MS" w:ascii="Georgia" w:hAnsi="Georgia"/>
-          <w:b w:val="false"/>
-          <w:bCs w:val="false"/>
-          <w:i/>
-          <w:iCs/>
-          <w:color w:val="000000"/>
-          <w:kern w:val="2"/>
-          <w:sz w:val="18"/>
-          <w:szCs w:val="18"/>
-          <w:u w:val="none"/>
-          <w:shd w:fill="FFFFFF" w:val="clear"/>
-          <w:lang w:val="en-US" w:eastAsia="zh-CN" w:bidi="hi-IN"/>
-        </w:rPr>
-        <w:t xml:space="preserve">struct </w:t>
-      </w:r>
-      <w:r>
-        <w:rPr>
-          <w:rFonts w:eastAsia="Songti SC" w:cs="Arial Unicode MS" w:ascii="Andale Mono" w:hAnsi="Andale Mono"/>
-          <w:b w:val="false"/>
-          <w:bCs w:val="false"/>
-          <w:i w:val="false"/>
-          <w:iCs w:val="false"/>
-          <w:color w:val="000000"/>
-          <w:kern w:val="2"/>
-          <w:sz w:val="18"/>
-          <w:szCs w:val="18"/>
-          <w:u w:val="none"/>
-          <w:shd w:fill="FFFFFF" w:val="clear"/>
-          <w:lang w:val="en-US" w:eastAsia="zh-CN" w:bidi="hi-IN"/>
-        </w:rPr>
-        <w:t>sysinfo(2)</w:t>
-      </w:r>
-    </w:p>
-    <w:p>
-      <w:pPr>
-        <w:pStyle w:val="Normal"/>
-        <w:rPr>
-          <w:b/>
-          <w:bCs/>
-          <w:i w:val="false"/>
-          <w:i w:val="false"/>
-          <w:iCs w:val="false"/>
-        </w:rPr>
-      </w:pPr>
-      <w:r>
-        <w:rPr>
-          <w:rFonts w:eastAsia="Songti SC" w:cs="Arial Unicode MS"/>
-          <w:b/>
-          <w:bCs/>
-          <w:i w:val="false"/>
-          <w:iCs w:val="false"/>
-          <w:color w:val="000000"/>
-          <w:kern w:val="2"/>
-          <w:sz w:val="18"/>
-          <w:szCs w:val="18"/>
-          <w:u w:val="none"/>
-          <w:shd w:fill="FFFFFF" w:val="clear"/>
-          <w:lang w:val="en-US" w:eastAsia="zh-CN" w:bidi="hi-IN"/>
-        </w:rPr>
-        <w:t xml:space="preserve">  </w:t>
-      </w:r>
-      <w:r>
-        <w:rPr>
-          <w:rFonts w:eastAsia="Songti SC" w:cs="Arial Unicode MS" w:ascii="Georgia" w:hAnsi="Georgia"/>
-          <w:b/>
-          <w:bCs/>
-          <w:i w:val="false"/>
-          <w:iCs w:val="false"/>
-          <w:color w:val="000000"/>
-          <w:kern w:val="2"/>
-          <w:sz w:val="18"/>
-          <w:szCs w:val="18"/>
-          <w:u w:val="none"/>
-          <w:shd w:fill="FFFFFF" w:val="clear"/>
-          <w:lang w:val="en-US" w:eastAsia="zh-CN" w:bidi="hi-IN"/>
-        </w:rPr>
-        <w:t>exit</w:t>
-      </w:r>
-      <w:r>
-        <w:rPr>
-          <w:rFonts w:eastAsia="Songti SC" w:cs="Arial Unicode MS"/>
-          <w:b/>
-          <w:bCs/>
-          <w:i w:val="false"/>
-          <w:iCs w:val="false"/>
-          <w:color w:val="000000"/>
-          <w:kern w:val="2"/>
-          <w:sz w:val="18"/>
-          <w:szCs w:val="18"/>
-          <w:u w:val="none"/>
-          <w:shd w:fill="FFFFFF" w:val="clear"/>
-          <w:lang w:val="en-US" w:eastAsia="zh-CN" w:bidi="hi-IN"/>
-        </w:rPr>
-        <w:tab/>
-        <w:tab/>
-      </w:r>
-      <w:r>
-        <w:rPr>
-          <w:rFonts w:eastAsia="Songti SC" w:cs="Arial Unicode MS" w:ascii="Georgia" w:hAnsi="Georgia"/>
-          <w:b w:val="false"/>
-          <w:bCs w:val="false"/>
-          <w:i/>
-          <w:iCs/>
-          <w:color w:val="000000"/>
-          <w:kern w:val="2"/>
-          <w:sz w:val="18"/>
-          <w:szCs w:val="18"/>
-          <w:u w:val="none"/>
-          <w:shd w:fill="FFFFFF" w:val="clear"/>
-          <w:lang w:val="en-US" w:eastAsia="zh-CN" w:bidi="hi-IN"/>
-        </w:rPr>
-        <w:t>fixnum</w:t>
-      </w:r>
-      <w:r>
-        <w:rPr>
-          <w:rFonts w:eastAsia="Songti SC" w:cs="Arial Unicode MS"/>
-          <w:b w:val="false"/>
-          <w:bCs w:val="false"/>
-          <w:i/>
-          <w:iCs/>
-          <w:color w:val="000000"/>
-          <w:kern w:val="2"/>
-          <w:sz w:val="18"/>
-          <w:szCs w:val="18"/>
-          <w:u w:val="none"/>
-          <w:shd w:fill="FFFFFF" w:val="clear"/>
-          <w:lang w:val="en-US" w:eastAsia="zh-CN" w:bidi="hi-IN"/>
-        </w:rPr>
-        <w:tab/>
-      </w:r>
-      <w:r>
-        <w:rPr>
-          <w:rFonts w:eastAsia="Songti SC" w:cs="Arial Unicode MS" w:ascii="Georgia" w:hAnsi="Georgia"/>
-          <w:b w:val="false"/>
-          <w:bCs w:val="false"/>
-          <w:i w:val="false"/>
-          <w:iCs w:val="false"/>
-          <w:color w:val="000000"/>
-          <w:kern w:val="2"/>
-          <w:sz w:val="18"/>
-          <w:szCs w:val="18"/>
-          <w:u w:val="none"/>
-          <w:shd w:fill="FFFFFF" w:val="clear"/>
-          <w:lang w:val="en-US" w:eastAsia="zh-CN" w:bidi="hi-IN"/>
-        </w:rPr>
-        <w:t>exit shell with fixnum</w:t>
-      </w:r>
-      <w:r>
-        <w:rPr>
-          <w:rFonts w:eastAsia="Songti SC" w:cs="Arial Unicode MS" w:ascii="Georgia" w:hAnsi="Georgia"/>
-          <w:b/>
-          <w:bCs/>
-          <w:i w:val="false"/>
-          <w:iCs w:val="false"/>
-          <w:color w:val="000000"/>
-          <w:kern w:val="2"/>
-          <w:sz w:val="18"/>
-          <w:szCs w:val="18"/>
-          <w:u w:val="none"/>
-          <w:shd w:fill="FFFFFF" w:val="clear"/>
-          <w:lang w:val="en-US" w:eastAsia="zh-CN" w:bidi="hi-IN"/>
-        </w:rPr>
-        <w:tab/>
-        <w:tab/>
-        <w:tab/>
-        <w:tab/>
-      </w:r>
-    </w:p>
-    <w:p>
-      <w:pPr>
-        <w:pStyle w:val="Normal"/>
-        <w:rPr>
-          <w:rFonts w:ascii="Georgia" w:hAnsi="Georgia"/>
-          <w:sz w:val="16"/>
-          <w:szCs w:val="16"/>
-        </w:rPr>
-      </w:pPr>
-      <w:r>
-        <w:rPr>
-          <w:rFonts w:ascii="Georgia" w:hAnsi="Georgia"/>
-          <w:sz w:val="16"/>
-          <w:szCs w:val="16"/>
-        </w:rPr>
+        <w:tab/>
+        <w:tab/>
+        <w:tab/>
+        <w:tab/>
       </w:r>
     </w:p>
     <w:p>
@@ -16001,416 +15623,7 @@
         </w:rPr>
       </w:pPr>
       <w:r>
-        <w:rPr>
-          <w:rFonts w:ascii="Georgia" w:hAnsi="Georgia"/>
-          <w:b w:val="false"/>
-          <w:bCs/>
-          <w:i w:val="false"/>
-          <w:iCs/>
-          <w:sz w:val="20"/>
-          <w:szCs w:val="20"/>
-          <w:shd w:fill="333333" w:val="clear"/>
-        </w:rPr>
-        <w:t xml:space="preserve"> </w:t>
-      </w:r>
-      <w:r>
-        <w:rPr>
-          <w:rFonts w:ascii="Georgia" w:hAnsi="Georgia"/>
-          <w:b w:val="false"/>
-          <w:bCs/>
-          <w:i w:val="false"/>
-          <w:iCs/>
-          <w:sz w:val="20"/>
-          <w:szCs w:val="20"/>
-          <w:u w:val="none"/>
-          <w:shd w:fill="333333" w:val="clear"/>
-        </w:rPr>
-        <w:t xml:space="preserve">                            </w:t>
-      </w:r>
-      <w:r>
-        <w:rPr>
-          <w:rFonts w:ascii="Georgia" w:hAnsi="Georgia"/>
-          <w:b/>
-          <w:bCs/>
-          <w:i/>
-          <w:iCs/>
-          <w:sz w:val="20"/>
-          <w:szCs w:val="20"/>
-          <w:u w:val="none"/>
-          <w:shd w:fill="333333" w:val="clear"/>
-        </w:rPr>
-        <w:t xml:space="preserve">Reader/Printer                       </w:t>
-      </w:r>
-      <w:r>
-        <w:rPr>
-          <w:rFonts w:ascii="Georgia" w:hAnsi="Georgia"/>
-          <w:b/>
-          <w:bCs/>
-          <w:i/>
-          <w:iCs/>
-          <w:color w:val="000000"/>
-          <w:sz w:val="20"/>
-          <w:szCs w:val="20"/>
-          <w:u w:val="none"/>
-          <w:shd w:fill="333333" w:val="clear"/>
-        </w:rPr>
-        <w:t>s</w:t>
-      </w:r>
-      <w:r>
-        <w:rPr>
-          <w:rFonts w:ascii="Georgia" w:hAnsi="Georgia"/>
-          <w:b w:val="false"/>
-          <w:bCs/>
-          <w:i w:val="false"/>
-          <w:iCs/>
-          <w:sz w:val="20"/>
-          <w:szCs w:val="20"/>
-          <w:shd w:fill="333333" w:val="clear"/>
-        </w:rPr>
-        <w:t xml:space="preserve">          </w:t>
-      </w:r>
-    </w:p>
-    <w:p>
-      <w:pPr>
-        <w:pStyle w:val="Normal"/>
-        <w:rPr>
-          <w:rFonts w:ascii="Georgia" w:hAnsi="Georgia"/>
-          <w:b/>
-          <w:bCs/>
-          <w:sz w:val="16"/>
-          <w:szCs w:val="16"/>
-        </w:rPr>
-      </w:pPr>
-      <w:r>
-        <w:rPr>
-          <w:rFonts w:ascii="Georgia" w:hAnsi="Georgia"/>
-          <w:b/>
-          <w:bCs/>
-          <w:sz w:val="16"/>
-          <w:szCs w:val="16"/>
-        </w:rPr>
-      </w:r>
-    </w:p>
-    <w:p>
-      <w:pPr>
-        <w:pStyle w:val="Normal"/>
-        <w:rPr>
-          <w:sz w:val="18"/>
-          <w:szCs w:val="18"/>
-        </w:rPr>
-      </w:pPr>
-      <w:r>
-        <w:rPr>
-          <w:rFonts w:ascii="Georgia" w:hAnsi="Georgia"/>
-          <w:b/>
-          <w:bCs/>
-          <w:i w:val="false"/>
-          <w:iCs w:val="false"/>
-          <w:sz w:val="18"/>
-          <w:szCs w:val="18"/>
-        </w:rPr>
-        <w:t xml:space="preserve">  </w:t>
-      </w:r>
-      <w:r>
-        <w:rPr>
-          <w:rFonts w:ascii="Georgia" w:hAnsi="Georgia"/>
-          <w:b/>
-          <w:bCs/>
-          <w:i w:val="false"/>
-          <w:iCs w:val="false"/>
-          <w:sz w:val="18"/>
-          <w:szCs w:val="18"/>
-        </w:rPr>
-        <w:t>read</w:t>
-      </w:r>
-      <w:r>
-        <w:rPr>
-          <w:rFonts w:ascii="Georgia" w:hAnsi="Georgia"/>
-          <w:b w:val="false"/>
-          <w:bCs/>
-          <w:i w:val="false"/>
-          <w:iCs w:val="false"/>
-          <w:sz w:val="18"/>
-          <w:szCs w:val="18"/>
-        </w:rPr>
-        <w:t xml:space="preserve"> </w:t>
-      </w:r>
-      <w:r>
-        <w:rPr>
-          <w:rFonts w:ascii="Georgia" w:hAnsi="Georgia"/>
-          <w:b w:val="false"/>
-          <w:bCs w:val="false"/>
-          <w:i/>
-          <w:iCs/>
-          <w:sz w:val="18"/>
-          <w:szCs w:val="18"/>
-        </w:rPr>
-        <w:t>stream</w:t>
-      </w:r>
-      <w:r>
-        <w:rPr>
-          <w:rFonts w:ascii="Georgia" w:hAnsi="Georgia"/>
-          <w:b w:val="false"/>
-          <w:bCs/>
-          <w:i w:val="false"/>
-          <w:iCs w:val="false"/>
-          <w:sz w:val="18"/>
-          <w:szCs w:val="18"/>
-        </w:rPr>
-        <w:t xml:space="preserve"> </w:t>
-      </w:r>
-      <w:r>
-        <w:rPr>
-          <w:rFonts w:ascii="Georgia" w:hAnsi="Georgia"/>
-          <w:b w:val="false"/>
-          <w:bCs/>
-          <w:i/>
-          <w:iCs/>
-          <w:sz w:val="18"/>
-          <w:szCs w:val="18"/>
-        </w:rPr>
-        <w:t>bool</w:t>
-      </w:r>
-      <w:r>
-        <w:rPr>
-          <w:rFonts w:ascii="Georgia" w:hAnsi="Georgia"/>
-          <w:b w:val="false"/>
-          <w:bCs/>
-          <w:i w:val="false"/>
-          <w:iCs w:val="false"/>
-          <w:sz w:val="18"/>
-          <w:szCs w:val="18"/>
-        </w:rPr>
-        <w:t xml:space="preserve"> </w:t>
-      </w:r>
-      <w:r>
-        <w:rPr>
-          <w:rFonts w:ascii="Georgia" w:hAnsi="Georgia"/>
-          <w:b w:val="false"/>
-          <w:bCs/>
-          <w:i/>
-          <w:iCs/>
-          <w:sz w:val="18"/>
-          <w:szCs w:val="18"/>
-        </w:rPr>
-        <w:t>T</w:t>
-      </w:r>
-    </w:p>
-    <w:p>
-      <w:pPr>
-        <w:pStyle w:val="Normal"/>
-        <w:rPr>
-          <w:rFonts w:ascii="Georgia" w:hAnsi="Georgia"/>
-          <w:sz w:val="20"/>
-          <w:szCs w:val="20"/>
-        </w:rPr>
-      </w:pPr>
-      <w:r>
-        <w:rPr>
-          <w:rFonts w:ascii="Georgia" w:hAnsi="Georgia"/>
-          <w:b w:val="false"/>
-          <w:bCs/>
-          <w:i w:val="false"/>
-          <w:iCs w:val="false"/>
-          <w:sz w:val="20"/>
-          <w:szCs w:val="20"/>
-        </w:rPr>
-        <w:tab/>
-        <w:tab/>
-      </w:r>
-      <w:r>
-        <w:rPr>
-          <w:rFonts w:ascii="Georgia" w:hAnsi="Georgia"/>
-          <w:b w:val="false"/>
-          <w:bCs/>
-          <w:i/>
-          <w:iCs/>
-          <w:sz w:val="20"/>
-          <w:szCs w:val="20"/>
-        </w:rPr>
-        <w:t>T</w:t>
-      </w:r>
-      <w:r>
-        <w:rPr>
-          <w:rFonts w:ascii="Georgia" w:hAnsi="Georgia"/>
-          <w:b w:val="false"/>
-          <w:bCs/>
-          <w:i w:val="false"/>
-          <w:iCs w:val="false"/>
-          <w:sz w:val="20"/>
-          <w:szCs w:val="20"/>
-        </w:rPr>
-        <w:tab/>
-      </w:r>
-      <w:r>
-        <w:rPr>
-          <w:rFonts w:ascii="Georgia" w:hAnsi="Georgia"/>
-          <w:b w:val="false"/>
-          <w:bCs w:val="false"/>
-          <w:i w:val="false"/>
-          <w:iCs w:val="false"/>
-          <w:sz w:val="18"/>
-          <w:szCs w:val="18"/>
-        </w:rPr>
-        <w:t>read stream object</w:t>
-      </w:r>
-      <w:r>
-        <w:rPr>
-          <w:rFonts w:ascii="Georgia" w:hAnsi="Georgia"/>
-          <w:b w:val="false"/>
-          <w:bCs w:val="false"/>
-          <w:i w:val="false"/>
-          <w:iCs w:val="false"/>
-          <w:sz w:val="20"/>
-          <w:szCs w:val="20"/>
-        </w:rPr>
-        <w:t xml:space="preserve"> </w:t>
-      </w:r>
-    </w:p>
-    <w:p>
-      <w:pPr>
-        <w:pStyle w:val="Normal"/>
-        <w:rPr>
-          <w:rFonts w:ascii="Georgia" w:hAnsi="Georgia"/>
-          <w:sz w:val="20"/>
-          <w:szCs w:val="20"/>
-        </w:rPr>
-      </w:pPr>
-      <w:r>
-        <w:rPr>
-          <w:rFonts w:ascii="Georgia" w:hAnsi="Georgia"/>
-          <w:b/>
-          <w:bCs/>
-          <w:i w:val="false"/>
-          <w:iCs w:val="false"/>
-          <w:sz w:val="18"/>
-          <w:szCs w:val="18"/>
-        </w:rPr>
-        <w:t xml:space="preserve">  </w:t>
-      </w:r>
-      <w:r>
-        <w:rPr>
-          <w:rFonts w:ascii="Georgia" w:hAnsi="Georgia"/>
-          <w:b/>
-          <w:bCs/>
-          <w:i w:val="false"/>
-          <w:iCs w:val="false"/>
-          <w:sz w:val="18"/>
-          <w:szCs w:val="18"/>
-        </w:rPr>
-        <w:t>write</w:t>
-      </w:r>
-      <w:r>
-        <w:rPr>
-          <w:rFonts w:ascii="Georgia" w:hAnsi="Georgia"/>
-          <w:b w:val="false"/>
-          <w:i w:val="false"/>
-          <w:sz w:val="18"/>
-          <w:szCs w:val="18"/>
-        </w:rPr>
-        <w:t xml:space="preserve"> </w:t>
-      </w:r>
-      <w:r>
-        <w:rPr>
-          <w:rFonts w:ascii="Georgia" w:hAnsi="Georgia"/>
-          <w:i/>
-          <w:iCs/>
-          <w:sz w:val="18"/>
-          <w:szCs w:val="18"/>
-        </w:rPr>
-        <w:t>T</w:t>
-      </w:r>
-      <w:r>
-        <w:rPr>
-          <w:rFonts w:ascii="Georgia" w:hAnsi="Georgia"/>
-          <w:b w:val="false"/>
-          <w:i w:val="false"/>
-          <w:iCs/>
-          <w:sz w:val="18"/>
-          <w:szCs w:val="18"/>
-        </w:rPr>
-        <w:t xml:space="preserve"> </w:t>
-      </w:r>
-      <w:r>
-        <w:rPr>
-          <w:rFonts w:ascii="Georgia" w:hAnsi="Georgia"/>
-          <w:b w:val="false"/>
-          <w:bCs w:val="false"/>
-          <w:i/>
-          <w:iCs/>
-          <w:sz w:val="18"/>
-          <w:szCs w:val="18"/>
-        </w:rPr>
-        <w:t xml:space="preserve">bool </w:t>
-      </w:r>
-      <w:r>
-        <w:rPr>
-          <w:rFonts w:ascii="Georgia" w:hAnsi="Georgia"/>
-          <w:i/>
-          <w:iCs/>
-          <w:sz w:val="18"/>
-          <w:szCs w:val="18"/>
-        </w:rPr>
-        <w:t>stream</w:t>
-      </w:r>
-      <w:r>
-        <w:rPr>
-          <w:rFonts w:ascii="Georgia" w:hAnsi="Georgia"/>
-          <w:i/>
-          <w:iCs/>
-          <w:sz w:val="20"/>
-          <w:szCs w:val="20"/>
-        </w:rPr>
-        <w:tab/>
-      </w:r>
-    </w:p>
-    <w:p>
-      <w:pPr>
-        <w:pStyle w:val="Normal"/>
-        <w:rPr>
-          <w:rFonts w:ascii="Georgia" w:hAnsi="Georgia"/>
-          <w:sz w:val="20"/>
-          <w:szCs w:val="20"/>
-        </w:rPr>
-      </w:pPr>
-      <w:r>
-        <w:rPr>
-          <w:rFonts w:ascii="Georgia" w:hAnsi="Georgia"/>
-          <w:b w:val="false"/>
-          <w:bCs w:val="false"/>
-          <w:i/>
-          <w:iCs/>
-          <w:sz w:val="20"/>
-          <w:szCs w:val="20"/>
-        </w:rPr>
-        <w:tab/>
-        <w:tab/>
-        <w:t>T</w:t>
-        <w:tab/>
-      </w:r>
-      <w:r>
-        <w:rPr>
-          <w:rFonts w:ascii="Georgia" w:hAnsi="Georgia"/>
-          <w:b w:val="false"/>
-          <w:bCs w:val="false"/>
-          <w:i w:val="false"/>
-          <w:iCs w:val="false"/>
-          <w:sz w:val="18"/>
-          <w:szCs w:val="18"/>
-        </w:rPr>
-        <w:t>write escaped object</w:t>
-      </w:r>
-      <w:r>
-        <w:rPr>
-          <w:rFonts w:ascii="Georgia" w:hAnsi="Georgia"/>
-          <w:b w:val="false"/>
-          <w:bCs w:val="false"/>
-          <w:i w:val="false"/>
-          <w:iCs w:val="false"/>
-          <w:sz w:val="20"/>
-          <w:szCs w:val="20"/>
-        </w:rPr>
-        <w:t xml:space="preserve">  </w:t>
+        <w:rPr/>
       </w:r>
     </w:p>
     <w:p>
@@ -17650,6 +16863,111 @@
         <w:pStyle w:val="Normal"/>
         <w:rPr>
           <w:rFonts w:ascii="Georgia" w:hAnsi="Georgia"/>
+          <w:b w:val="false"/>
+          <w:bCs w:val="false"/>
+          <w:sz w:val="16"/>
+          <w:szCs w:val="16"/>
+        </w:rPr>
+      </w:pPr>
+      <w:r>
+        <w:rPr>
+          <w:rFonts w:ascii="Georgia" w:hAnsi="Georgia"/>
+          <w:b w:val="false"/>
+          <w:bCs w:val="false"/>
+          <w:sz w:val="16"/>
+          <w:szCs w:val="16"/>
+        </w:rPr>
+      </w:r>
+    </w:p>
+    <w:p>
+      <w:pPr>
+        <w:pStyle w:val="Normal"/>
+        <w:rPr>
+          <w:rFonts w:ascii="Georgia" w:hAnsi="Georgia"/>
+          <w:b w:val="false"/>
+          <w:bCs w:val="false"/>
+          <w:sz w:val="16"/>
+          <w:szCs w:val="16"/>
+        </w:rPr>
+      </w:pPr>
+      <w:r>
+        <w:rPr>
+          <w:rFonts w:ascii="Georgia" w:hAnsi="Georgia"/>
+          <w:b w:val="false"/>
+          <w:bCs w:val="false"/>
+          <w:sz w:val="16"/>
+          <w:szCs w:val="16"/>
+        </w:rPr>
+      </w:r>
+    </w:p>
+    <w:p>
+      <w:pPr>
+        <w:pStyle w:val="Normal"/>
+        <w:rPr>
+          <w:rFonts w:ascii="Georgia" w:hAnsi="Georgia"/>
+          <w:b w:val="false"/>
+          <w:bCs w:val="false"/>
+          <w:sz w:val="16"/>
+          <w:szCs w:val="16"/>
+        </w:rPr>
+      </w:pPr>
+      <w:r>
+        <w:rPr>
+          <w:rFonts w:ascii="Georgia" w:hAnsi="Georgia"/>
+          <w:b w:val="false"/>
+          <w:bCs w:val="false"/>
+          <w:sz w:val="16"/>
+          <w:szCs w:val="16"/>
+        </w:rPr>
+      </w:r>
+    </w:p>
+    <w:p>
+      <w:pPr>
+        <w:pStyle w:val="Normal"/>
+        <w:rPr>
+          <w:rFonts w:ascii="Georgia" w:hAnsi="Georgia"/>
+          <w:b w:val="false"/>
+          <w:bCs w:val="false"/>
+          <w:sz w:val="16"/>
+          <w:szCs w:val="16"/>
+        </w:rPr>
+      </w:pPr>
+      <w:r>
+        <w:rPr>
+          <w:rFonts w:ascii="Georgia" w:hAnsi="Georgia"/>
+          <w:b w:val="false"/>
+          <w:bCs w:val="false"/>
+          <w:sz w:val="16"/>
+          <w:szCs w:val="16"/>
+        </w:rPr>
+      </w:r>
+    </w:p>
+    <w:p>
+      <w:pPr>
+        <w:pStyle w:val="Normal"/>
+        <w:rPr>
+          <w:rFonts w:ascii="Georgia" w:hAnsi="Georgia"/>
+          <w:b w:val="false"/>
+          <w:bCs w:val="false"/>
+          <w:sz w:val="16"/>
+          <w:szCs w:val="16"/>
+        </w:rPr>
+      </w:pPr>
+      <w:r>
+        <w:rPr>
+          <w:rFonts w:ascii="Georgia" w:hAnsi="Georgia"/>
+          <w:b w:val="false"/>
+          <w:bCs w:val="false"/>
+          <w:sz w:val="16"/>
+          <w:szCs w:val="16"/>
+        </w:rPr>
+      </w:r>
+    </w:p>
+    <w:p>
+      <w:pPr>
+        <w:pStyle w:val="Normal"/>
+        <w:rPr>
+          <w:rFonts w:ascii="Georgia" w:hAnsi="Georgia"/>
           <w:sz w:val="20"/>
           <w:szCs w:val="20"/>
         </w:rPr>
@@ -19790,6 +19108,27 @@
           <w:szCs w:val="16"/>
         </w:rPr>
         <w:t xml:space="preserve">0x20 #\space </w:t>
+      </w:r>
+    </w:p>
+    <w:p>
+      <w:pPr>
+        <w:pStyle w:val="Normal"/>
+        <w:rPr>
+          <w:rFonts w:ascii="Courier New" w:hAnsi="Courier New"/>
+          <w:b w:val="false"/>
+          <w:bCs w:val="false"/>
+          <w:sz w:val="16"/>
+          <w:szCs w:val="16"/>
+        </w:rPr>
+      </w:pPr>
+      <w:r>
+        <w:rPr>
+          <w:rFonts w:ascii="Courier New" w:hAnsi="Courier New"/>
+          <w:b w:val="false"/>
+          <w:bCs w:val="false"/>
+          <w:sz w:val="16"/>
+          <w:szCs w:val="16"/>
+        </w:rPr>
       </w:r>
     </w:p>
     <w:p>
@@ -20648,7 +19987,7 @@
     <w:pPr>
       <w:widowControl/>
       <w:suppressAutoHyphens w:val="true"/>
-      <w:overflowPunct w:val="false"/>
+      <w:overflowPunct w:val="true"/>
       <w:bidi w:val="0"/>
       <w:spacing w:before="0" w:after="0"/>
       <w:jc w:val="start"/>

</xml_diff>

<commit_message>
#63 - libcore: no sysinfo for macos
</commit_message>
<xml_diff>
--- a/doc/refcards/libcore-ref.docx
+++ b/doc/refcards/libcore-ref.docx
@@ -66,7 +66,7 @@
           <w:tab w:val="left" w:pos="4110" w:leader="none"/>
         </w:tabs>
         <w:suppressAutoHyphens w:val="true"/>
-        <w:overflowPunct w:val="true"/>
+        <w:overflowPunct w:val="false"/>
         <w:bidi w:val="0"/>
         <w:spacing w:before="0" w:after="0"/>
         <w:ind w:hanging="0" w:start="0" w:end="0"/>
@@ -10904,7 +10904,7 @@
           <w:tab w:val="left" w:pos="4110" w:leader="none"/>
         </w:tabs>
         <w:suppressAutoHyphens w:val="true"/>
-        <w:overflowPunct w:val="true"/>
+        <w:overflowPunct w:val="false"/>
         <w:bidi w:val="0"/>
         <w:spacing w:before="0" w:after="0"/>
         <w:ind w:hanging="0" w:start="0" w:end="0"/>
@@ -10915,7 +10915,10 @@
         </w:rPr>
       </w:pPr>
       <w:r>
-        <w:rPr/>
+        <w:rPr>
+          <w:sz w:val="32"/>
+          <w:szCs w:val="32"/>
+        </w:rPr>
       </w:r>
     </w:p>
     <w:p>
@@ -11365,7 +11368,7 @@
           <w:tab w:val="left" w:pos="4110" w:leader="none"/>
         </w:tabs>
         <w:suppressAutoHyphens w:val="true"/>
-        <w:overflowPunct w:val="true"/>
+        <w:overflowPunct w:val="false"/>
         <w:bidi w:val="0"/>
         <w:spacing w:before="0" w:after="0"/>
         <w:ind w:hanging="0" w:start="0" w:end="0"/>
@@ -11376,7 +11379,10 @@
         </w:rPr>
       </w:pPr>
       <w:r>
-        <w:rPr/>
+        <w:rPr>
+          <w:sz w:val="32"/>
+          <w:szCs w:val="32"/>
+        </w:rPr>
       </w:r>
     </w:p>
     <w:p>
@@ -11389,7 +11395,7 @@
           <w:tab w:val="left" w:pos="4110" w:leader="none"/>
         </w:tabs>
         <w:suppressAutoHyphens w:val="true"/>
-        <w:overflowPunct w:val="true"/>
+        <w:overflowPunct w:val="false"/>
         <w:bidi w:val="0"/>
         <w:spacing w:before="0" w:after="0"/>
         <w:ind w:hanging="0" w:start="0" w:end="0"/>
@@ -11413,7 +11419,7 @@
           <w:tab w:val="left" w:pos="4110" w:leader="none"/>
         </w:tabs>
         <w:suppressAutoHyphens w:val="true"/>
-        <w:overflowPunct w:val="true"/>
+        <w:overflowPunct w:val="false"/>
         <w:bidi w:val="0"/>
         <w:spacing w:before="0" w:after="0"/>
         <w:ind w:hanging="0" w:start="0" w:end="0"/>
@@ -11424,54 +11430,6 @@
         </w:rPr>
       </w:pPr>
       <w:r>
-        <w:rPr/>
-      </w:r>
-    </w:p>
-    <w:p>
-      <w:pPr>
-        <w:pStyle w:val="Normal"/>
-        <w:widowControl/>
-        <w:tabs>
-          <w:tab w:val="clear" w:pos="709"/>
-          <w:tab w:val="left" w:pos="4090" w:leader="none"/>
-          <w:tab w:val="left" w:pos="4110" w:leader="none"/>
-        </w:tabs>
-        <w:suppressAutoHyphens w:val="true"/>
-        <w:overflowPunct w:val="true"/>
-        <w:bidi w:val="0"/>
-        <w:spacing w:before="0" w:after="0"/>
-        <w:ind w:hanging="0" w:start="0" w:end="0"/>
-        <w:jc w:val="start"/>
-        <w:rPr>
-          <w:sz w:val="32"/>
-          <w:szCs w:val="32"/>
-        </w:rPr>
-      </w:pPr>
-      <w:r>
-        <w:rPr/>
-      </w:r>
-    </w:p>
-    <w:p>
-      <w:pPr>
-        <w:pStyle w:val="Normal"/>
-        <w:widowControl/>
-        <w:tabs>
-          <w:tab w:val="clear" w:pos="709"/>
-          <w:tab w:val="left" w:pos="4090" w:leader="none"/>
-          <w:tab w:val="left" w:pos="4110" w:leader="none"/>
-        </w:tabs>
-        <w:suppressAutoHyphens w:val="true"/>
-        <w:overflowPunct w:val="true"/>
-        <w:bidi w:val="0"/>
-        <w:spacing w:before="0" w:after="0"/>
-        <w:ind w:hanging="0" w:start="0" w:end="0"/>
-        <w:jc w:val="start"/>
-        <w:rPr>
-          <w:sz w:val="32"/>
-          <w:szCs w:val="32"/>
-        </w:rPr>
-      </w:pPr>
-      <w:r>
         <w:rPr>
           <w:rFonts w:eastAsia="Songti SC" w:cs="Arial Unicode MS" w:ascii="Georgia" w:hAnsi="Georgia"/>
           <w:b/>
@@ -15457,8 +15415,8 @@
           <w:rFonts w:ascii="Andale Mono" w:hAnsi="Andale Mono"/>
           <w:b w:val="false"/>
           <w:bCs w:val="false"/>
-          <w:i w:val="false"/>
-          <w:iCs w:val="false"/>
+          <w:i/>
+          <w:iCs/>
           <w:sz w:val="16"/>
           <w:szCs w:val="16"/>
         </w:rPr>
@@ -15561,8 +15519,8 @@
       <w:r>
         <w:rPr>
           <w:rFonts w:ascii="Andale Mono" w:hAnsi="Andale Mono"/>
-          <w:i w:val="false"/>
-          <w:iCs w:val="false"/>
+          <w:i/>
+          <w:iCs/>
           <w:sz w:val="16"/>
           <w:szCs w:val="16"/>
         </w:rPr>
@@ -15623,7 +15581,363 @@
         </w:rPr>
       </w:pPr>
       <w:r>
-        <w:rPr/>
+        <w:rPr>
+          <w:rFonts w:ascii="Georgia" w:hAnsi="Georgia"/>
+          <w:b w:val="false"/>
+          <w:bCs/>
+          <w:i/>
+          <w:iCs/>
+          <w:sz w:val="24"/>
+          <w:szCs w:val="24"/>
+          <w:u w:val="none"/>
+          <w:shd w:fill="333333" w:val="clear"/>
+        </w:rPr>
+        <w:t xml:space="preserve">                        </w:t>
+      </w:r>
+      <w:r>
+        <w:rPr>
+          <w:rFonts w:ascii="Georgia" w:hAnsi="Georgia"/>
+          <w:b/>
+          <w:bCs/>
+          <w:i/>
+          <w:iCs/>
+          <w:sz w:val="24"/>
+          <w:szCs w:val="24"/>
+          <w:u w:val="none"/>
+          <w:shd w:fill="333333" w:val="clear"/>
+        </w:rPr>
+        <w:t xml:space="preserve">Features     </w:t>
+      </w:r>
+      <w:r>
+        <w:rPr>
+          <w:rFonts w:ascii="Georgia" w:hAnsi="Georgia"/>
+          <w:b w:val="false"/>
+          <w:bCs/>
+          <w:i/>
+          <w:iCs/>
+          <w:sz w:val="24"/>
+          <w:szCs w:val="24"/>
+          <w:u w:val="none"/>
+          <w:shd w:fill="333333" w:val="clear"/>
+        </w:rPr>
+        <w:t xml:space="preserve">                         </w:t>
+      </w:r>
+      <w:r>
+        <w:rPr>
+          <w:rFonts w:ascii="Georgia" w:hAnsi="Georgia"/>
+          <w:b w:val="false"/>
+          <w:bCs/>
+          <w:i/>
+          <w:iCs/>
+          <w:color w:val="000000"/>
+          <w:sz w:val="24"/>
+          <w:szCs w:val="24"/>
+          <w:u w:val="none"/>
+          <w:shd w:fill="333333" w:val="clear"/>
+        </w:rPr>
+        <w:t>I</w:t>
+      </w:r>
+      <w:r>
+        <w:rPr>
+          <w:rFonts w:ascii="Georgia" w:hAnsi="Georgia"/>
+          <w:b w:val="false"/>
+          <w:bCs/>
+          <w:i/>
+          <w:iCs/>
+          <w:sz w:val="24"/>
+          <w:szCs w:val="24"/>
+          <w:u w:val="none"/>
+          <w:shd w:fill="333333" w:val="clear"/>
+        </w:rPr>
+        <w:t xml:space="preserve">   </w:t>
+      </w:r>
+      <w:r>
+        <w:rPr>
+          <w:rFonts w:ascii="Georgia" w:hAnsi="Georgia"/>
+          <w:b w:val="false"/>
+          <w:bCs/>
+          <w:i/>
+          <w:iCs/>
+          <w:sz w:val="21"/>
+          <w:szCs w:val="21"/>
+          <w:u w:val="none"/>
+          <w:shd w:fill="333333" w:val="clear"/>
+        </w:rPr>
+        <w:t xml:space="preserve"> </w:t>
+      </w:r>
+      <w:r>
+        <w:rPr>
+          <w:rFonts w:ascii="Georgia" w:hAnsi="Georgia"/>
+          <w:b w:val="false"/>
+          <w:bCs/>
+          <w:i w:val="false"/>
+          <w:iCs/>
+          <w:sz w:val="21"/>
+          <w:szCs w:val="21"/>
+          <w:u w:val="none"/>
+          <w:shd w:fill="333333" w:val="clear"/>
+        </w:rPr>
+        <w:t xml:space="preserve">      </w:t>
+      </w:r>
+      <w:r>
+        <w:rPr>
+          <w:rFonts w:ascii="Georgia" w:hAnsi="Georgia"/>
+          <w:b/>
+          <w:bCs/>
+          <w:i/>
+          <w:iCs/>
+          <w:sz w:val="21"/>
+          <w:szCs w:val="21"/>
+          <w:u w:val="none"/>
+          <w:shd w:fill="333333" w:val="clear"/>
+        </w:rPr>
+        <w:t xml:space="preserve">                  </w:t>
+      </w:r>
+      <w:r>
+        <w:rPr>
+          <w:rFonts w:ascii="Georgia" w:hAnsi="Georgia"/>
+          <w:b w:val="false"/>
+          <w:bCs/>
+          <w:i w:val="false"/>
+          <w:iCs/>
+          <w:sz w:val="21"/>
+          <w:szCs w:val="21"/>
+          <w:u w:val="none"/>
+          <w:shd w:fill="333333" w:val="clear"/>
+        </w:rPr>
+        <w:t xml:space="preserve">                 </w:t>
+      </w:r>
+    </w:p>
+    <w:p>
+      <w:pPr>
+        <w:pStyle w:val="Normal"/>
+        <w:rPr>
+          <w:rFonts w:ascii="Georgia" w:hAnsi="Georgia"/>
+          <w:b w:val="false"/>
+          <w:bCs w:val="false"/>
+          <w:i/>
+          <w:i/>
+          <w:iCs/>
+          <w:sz w:val="16"/>
+          <w:szCs w:val="16"/>
+        </w:rPr>
+      </w:pPr>
+      <w:r>
+        <w:rPr>
+          <w:rFonts w:ascii="Georgia" w:hAnsi="Georgia"/>
+          <w:b w:val="false"/>
+          <w:bCs w:val="false"/>
+          <w:i/>
+          <w:iCs/>
+          <w:sz w:val="16"/>
+          <w:szCs w:val="16"/>
+        </w:rPr>
+      </w:r>
+    </w:p>
+    <w:p>
+      <w:pPr>
+        <w:pStyle w:val="Normal"/>
+        <w:rPr>
+          <w:rFonts w:ascii="Andale Mono" w:hAnsi="Andale Mono"/>
+          <w:b w:val="false"/>
+          <w:bCs w:val="false"/>
+        </w:rPr>
+      </w:pPr>
+      <w:r>
+        <w:rPr>
+          <w:rFonts w:ascii="Andale Mono" w:hAnsi="Andale Mono"/>
+          <w:sz w:val="12"/>
+          <w:szCs w:val="12"/>
+        </w:rPr>
+        <w:t>[dependencies]</w:t>
+      </w:r>
+    </w:p>
+    <w:p>
+      <w:pPr>
+        <w:pStyle w:val="Normal"/>
+        <w:rPr>
+          <w:rFonts w:ascii="Georgia" w:hAnsi="Georgia"/>
+          <w:sz w:val="16"/>
+          <w:szCs w:val="16"/>
+        </w:rPr>
+      </w:pPr>
+      <w:r>
+        <w:rPr>
+          <w:rFonts w:ascii="Georgia" w:hAnsi="Georgia"/>
+          <w:sz w:val="16"/>
+          <w:szCs w:val="16"/>
+        </w:rPr>
+        <w:t xml:space="preserve"> </w:t>
+      </w:r>
+      <w:r>
+        <w:rPr>
+          <w:rFonts w:ascii="Andale Mono" w:hAnsi="Andale Mono"/>
+          <w:sz w:val="12"/>
+          <w:szCs w:val="12"/>
+        </w:rPr>
+        <w:t>default = [ “</w:t>
+      </w:r>
+      <w:r>
+        <w:rPr>
+          <w:rFonts w:ascii="Andale Mono" w:hAnsi="Andale Mono"/>
+          <w:sz w:val="12"/>
+          <w:szCs w:val="12"/>
+        </w:rPr>
+        <w:t>nix</w:t>
+      </w:r>
+      <w:r>
+        <w:rPr>
+          <w:rFonts w:ascii="Andale Mono" w:hAnsi="Andale Mono"/>
+          <w:sz w:val="12"/>
+          <w:szCs w:val="12"/>
+        </w:rPr>
+        <w:t>”, "std", "sysinfo" ]</w:t>
+      </w:r>
+    </w:p>
+    <w:p>
+      <w:pPr>
+        <w:pStyle w:val="Normal"/>
+        <w:rPr>
+          <w:rFonts w:ascii="Georgia" w:hAnsi="Georgia"/>
+          <w:sz w:val="16"/>
+          <w:szCs w:val="16"/>
+        </w:rPr>
+      </w:pPr>
+      <w:r>
+        <w:rPr>
+          <w:rFonts w:ascii="Georgia" w:hAnsi="Georgia"/>
+          <w:sz w:val="16"/>
+          <w:szCs w:val="16"/>
+        </w:rPr>
+        <w:t xml:space="preserve"> </w:t>
+      </w:r>
+    </w:p>
+    <w:p>
+      <w:pPr>
+        <w:pStyle w:val="Normal"/>
+        <w:rPr>
+          <w:rFonts w:ascii="Georgia" w:hAnsi="Georgia"/>
+          <w:sz w:val="16"/>
+          <w:szCs w:val="16"/>
+        </w:rPr>
+      </w:pPr>
+      <w:r>
+        <w:rPr>
+          <w:rFonts w:ascii="Georgia" w:hAnsi="Georgia"/>
+          <w:b w:val="false"/>
+          <w:bCs w:val="false"/>
+          <w:sz w:val="16"/>
+          <w:szCs w:val="16"/>
+        </w:rPr>
+        <w:t xml:space="preserve"> </w:t>
+      </w:r>
+      <w:r>
+        <w:rPr>
+          <w:rFonts w:ascii="Georgia" w:hAnsi="Georgia"/>
+          <w:b/>
+          <w:bCs/>
+          <w:sz w:val="16"/>
+          <w:szCs w:val="16"/>
+        </w:rPr>
+        <w:t>nix</w:t>
+      </w:r>
+      <w:r>
+        <w:rPr>
+          <w:rFonts w:ascii="Georgia" w:hAnsi="Georgia"/>
+          <w:b/>
+          <w:bCs/>
+          <w:sz w:val="16"/>
+          <w:szCs w:val="16"/>
+        </w:rPr>
+        <w:t>:</w:t>
+        <w:tab/>
+        <w:tab/>
+      </w:r>
+      <w:r>
+        <w:rPr>
+          <w:rFonts w:ascii="Georgia" w:hAnsi="Georgia"/>
+          <w:b w:val="false"/>
+          <w:bCs w:val="false"/>
+          <w:sz w:val="16"/>
+          <w:szCs w:val="16"/>
+        </w:rPr>
+        <w:t>uname</w:t>
+      </w:r>
+    </w:p>
+    <w:p>
+      <w:pPr>
+        <w:pStyle w:val="Normal"/>
+        <w:rPr>
+          <w:rFonts w:ascii="Georgia" w:hAnsi="Georgia"/>
+          <w:sz w:val="16"/>
+          <w:szCs w:val="16"/>
+        </w:rPr>
+      </w:pPr>
+      <w:r>
+        <w:rPr>
+          <w:rFonts w:ascii="Georgia" w:hAnsi="Georgia"/>
+          <w:sz w:val="16"/>
+          <w:szCs w:val="16"/>
+        </w:rPr>
+        <w:t xml:space="preserve"> </w:t>
+      </w:r>
+      <w:r>
+        <w:rPr>
+          <w:rFonts w:ascii="Georgia" w:hAnsi="Georgia"/>
+          <w:b/>
+          <w:bCs/>
+          <w:sz w:val="16"/>
+          <w:szCs w:val="16"/>
+        </w:rPr>
+        <w:t>std:</w:t>
+        <w:tab/>
+        <w:tab/>
+      </w:r>
+      <w:r>
+        <w:rPr>
+          <w:rFonts w:ascii="Georgia" w:hAnsi="Georgia"/>
+          <w:sz w:val="16"/>
+          <w:szCs w:val="16"/>
+        </w:rPr>
+        <w:t>command, exit</w:t>
+      </w:r>
+    </w:p>
+    <w:p>
+      <w:pPr>
+        <w:pStyle w:val="Normal"/>
+        <w:rPr>
+          <w:rFonts w:ascii="Georgia" w:hAnsi="Georgia"/>
+          <w:sz w:val="16"/>
+          <w:szCs w:val="16"/>
+        </w:rPr>
+      </w:pPr>
+      <w:r>
+        <w:rPr>
+          <w:rFonts w:ascii="Georgia" w:hAnsi="Georgia"/>
+          <w:sz w:val="16"/>
+          <w:szCs w:val="16"/>
+        </w:rPr>
+        <w:t xml:space="preserve"> </w:t>
+      </w:r>
+      <w:r>
+        <w:rPr>
+          <w:rFonts w:ascii="Georgia" w:hAnsi="Georgia"/>
+          <w:b/>
+          <w:bCs/>
+          <w:sz w:val="16"/>
+          <w:szCs w:val="16"/>
+        </w:rPr>
+        <w:t>sysinfo:</w:t>
+        <w:tab/>
+        <w:tab/>
+      </w:r>
+      <w:r>
+        <w:rPr>
+          <w:rFonts w:ascii="Georgia" w:hAnsi="Georgia"/>
+          <w:sz w:val="16"/>
+          <w:szCs w:val="16"/>
+        </w:rPr>
+        <w:t>sysinfo</w:t>
       </w:r>
     </w:p>
     <w:p>
@@ -16199,21 +16513,13 @@
       <w:pPr>
         <w:pStyle w:val="Normal"/>
         <w:rPr>
-          <w:rFonts w:ascii="Georgia" w:hAnsi="Georgia"/>
-          <w:b w:val="false"/>
-          <w:bCs w:val="false"/>
-          <w:sz w:val="16"/>
-          <w:szCs w:val="16"/>
-        </w:rPr>
-      </w:pPr>
-      <w:r>
-        <w:rPr>
-          <w:rFonts w:ascii="Georgia" w:hAnsi="Georgia"/>
-          <w:b w:val="false"/>
-          <w:bCs w:val="false"/>
-          <w:sz w:val="16"/>
-          <w:szCs w:val="16"/>
-        </w:rPr>
+          <w:rFonts w:ascii="Andale Mono" w:hAnsi="Andale Mono"/>
+          <w:b w:val="false"/>
+          <w:bCs w:val="false"/>
+        </w:rPr>
+      </w:pPr>
+      <w:r>
+        <w:rPr/>
       </w:r>
     </w:p>
     <w:p>
@@ -16820,147 +17126,13 @@
       <w:pPr>
         <w:pStyle w:val="Normal"/>
         <w:rPr>
-          <w:rFonts w:ascii="Georgia" w:hAnsi="Georgia"/>
-          <w:b w:val="false"/>
-          <w:bCs w:val="false"/>
-          <w:sz w:val="16"/>
-          <w:szCs w:val="16"/>
-        </w:rPr>
-      </w:pPr>
-      <w:r>
-        <w:rPr>
-          <w:rFonts w:ascii="Georgia" w:hAnsi="Georgia"/>
-          <w:b w:val="false"/>
-          <w:bCs w:val="false"/>
-          <w:sz w:val="16"/>
-          <w:szCs w:val="16"/>
-        </w:rPr>
-      </w:r>
-    </w:p>
-    <w:p>
-      <w:pPr>
-        <w:pStyle w:val="Normal"/>
-        <w:rPr>
-          <w:rFonts w:ascii="Georgia" w:hAnsi="Georgia"/>
-          <w:b w:val="false"/>
-          <w:bCs w:val="false"/>
-          <w:sz w:val="16"/>
-          <w:szCs w:val="16"/>
-        </w:rPr>
-      </w:pPr>
-      <w:r>
-        <w:rPr>
-          <w:rFonts w:ascii="Georgia" w:hAnsi="Georgia"/>
-          <w:b w:val="false"/>
-          <w:bCs w:val="false"/>
-          <w:sz w:val="16"/>
-          <w:szCs w:val="16"/>
-        </w:rPr>
-      </w:r>
-    </w:p>
-    <w:p>
-      <w:pPr>
-        <w:pStyle w:val="Normal"/>
-        <w:rPr>
-          <w:rFonts w:ascii="Georgia" w:hAnsi="Georgia"/>
-          <w:b w:val="false"/>
-          <w:bCs w:val="false"/>
-          <w:sz w:val="16"/>
-          <w:szCs w:val="16"/>
-        </w:rPr>
-      </w:pPr>
-      <w:r>
-        <w:rPr>
-          <w:rFonts w:ascii="Georgia" w:hAnsi="Georgia"/>
-          <w:b w:val="false"/>
-          <w:bCs w:val="false"/>
-          <w:sz w:val="16"/>
-          <w:szCs w:val="16"/>
-        </w:rPr>
-      </w:r>
-    </w:p>
-    <w:p>
-      <w:pPr>
-        <w:pStyle w:val="Normal"/>
-        <w:rPr>
-          <w:rFonts w:ascii="Georgia" w:hAnsi="Georgia"/>
-          <w:b w:val="false"/>
-          <w:bCs w:val="false"/>
-          <w:sz w:val="16"/>
-          <w:szCs w:val="16"/>
-        </w:rPr>
-      </w:pPr>
-      <w:r>
-        <w:rPr>
-          <w:rFonts w:ascii="Georgia" w:hAnsi="Georgia"/>
-          <w:b w:val="false"/>
-          <w:bCs w:val="false"/>
-          <w:sz w:val="16"/>
-          <w:szCs w:val="16"/>
-        </w:rPr>
-      </w:r>
-    </w:p>
-    <w:p>
-      <w:pPr>
-        <w:pStyle w:val="Normal"/>
-        <w:rPr>
-          <w:rFonts w:ascii="Georgia" w:hAnsi="Georgia"/>
-          <w:b w:val="false"/>
-          <w:bCs w:val="false"/>
-          <w:sz w:val="16"/>
-          <w:szCs w:val="16"/>
-        </w:rPr>
-      </w:pPr>
-      <w:r>
-        <w:rPr>
-          <w:rFonts w:ascii="Georgia" w:hAnsi="Georgia"/>
-          <w:b w:val="false"/>
-          <w:bCs w:val="false"/>
-          <w:sz w:val="16"/>
-          <w:szCs w:val="16"/>
-        </w:rPr>
-      </w:r>
-    </w:p>
-    <w:p>
-      <w:pPr>
-        <w:pStyle w:val="Normal"/>
-        <w:rPr>
-          <w:rFonts w:ascii="Georgia" w:hAnsi="Georgia"/>
-          <w:b w:val="false"/>
-          <w:bCs w:val="false"/>
-          <w:sz w:val="16"/>
-          <w:szCs w:val="16"/>
-        </w:rPr>
-      </w:pPr>
-      <w:r>
-        <w:rPr>
-          <w:rFonts w:ascii="Georgia" w:hAnsi="Georgia"/>
-          <w:b w:val="false"/>
-          <w:bCs w:val="false"/>
-          <w:sz w:val="16"/>
-          <w:szCs w:val="16"/>
-        </w:rPr>
-      </w:r>
-    </w:p>
-    <w:p>
-      <w:pPr>
-        <w:pStyle w:val="Normal"/>
-        <w:rPr>
-          <w:rFonts w:ascii="Georgia" w:hAnsi="Georgia"/>
-          <w:b w:val="false"/>
-          <w:bCs w:val="false"/>
-          <w:sz w:val="16"/>
-          <w:szCs w:val="16"/>
-        </w:rPr>
-      </w:pPr>
-      <w:r>
-        <w:rPr>
-          <w:rFonts w:ascii="Georgia" w:hAnsi="Georgia"/>
-          <w:b w:val="false"/>
-          <w:bCs w:val="false"/>
-          <w:sz w:val="16"/>
-          <w:szCs w:val="16"/>
-        </w:rPr>
+          <w:rFonts w:ascii="Andale Mono" w:hAnsi="Andale Mono"/>
+          <w:b w:val="false"/>
+          <w:bCs w:val="false"/>
+        </w:rPr>
+      </w:pPr>
+      <w:r>
+        <w:rPr/>
       </w:r>
     </w:p>
     <w:p>
@@ -19987,7 +20159,7 @@
     <w:pPr>
       <w:widowControl/>
       <w:suppressAutoHyphens w:val="true"/>
-      <w:overflowPunct w:val="true"/>
+      <w:overflowPunct w:val="false"/>
       <w:bidi w:val="0"/>
       <w:spacing w:before="0" w:after="0"/>
       <w:jc w:val="start"/>

</xml_diff>